<commit_message>
fFin capitulo 3 Commit
</commit_message>
<xml_diff>
--- a/Docus/Proceso.docx
+++ b/Docus/Proceso.docx
@@ -2123,13 +2123,46 @@
           <w:highlight w:val="none"/>
           <w:lang w:val="es-GT" w:bidi="es-GT"/>
         </w:rPr>
-        <w:t xml:space="preserve">n este caso solo es importat un estilo predeterminado en en achivo global.css al archvio layout</w:t>
+        <w:t xml:space="preserve">n este caso solo es importat un estilo predeterminado de </w:t>
       </w:r>
       <w:r>
         <w:rPr>
           <w:highlight w:val="none"/>
-          <w:lang w:val="es-GT"/>
+          <w:lang w:val="es-GT" w:bidi="es-GT"/>
         </w:rPr>
+        <w:t xml:space="preserve">clases de utilidad con Tailwind, no es codigo css</w:t>
+      </w:r>
+      <w:r>
+        <w:rPr>
+          <w:highlight w:val="none"/>
+          <w:lang w:val="es-GT" w:bidi="es-GT"/>
+        </w:rPr>
+        <w:t xml:space="preserve"> en elachivo </w:t>
+      </w:r>
+      <w:r>
+        <w:rPr>
+          <w:b/>
+          <w:bCs/>
+          <w:highlight w:val="none"/>
+          <w:lang w:val="es-GT" w:bidi="es-GT"/>
+        </w:rPr>
+        <w:t xml:space="preserve">global.css</w:t>
+      </w:r>
+      <w:r>
+        <w:rPr>
+          <w:highlight w:val="none"/>
+          <w:lang w:val="es-GT" w:bidi="es-GT"/>
+        </w:rPr>
+        <w:t xml:space="preserve"> al archvio </w:t>
+      </w:r>
+      <w:r>
+        <w:rPr>
+          <w:b/>
+          <w:bCs/>
+          <w:highlight w:val="none"/>
+          <w:lang w:val="es-GT" w:bidi="es-GT"/>
+        </w:rPr>
+        <w:t xml:space="preserve">layout</w:t>
       </w:r>
       <w:r>
         <w:rPr>
@@ -2160,12 +2193,13 @@
           <w:lang w:val="es-GT" w:bidi="es-GT"/>
         </w:rPr>
       </w:r>
+      <w:r/>
       <w:r>
         <mc:AlternateContent>
           <mc:Choice Requires="wpg">
             <w:drawing>
               <wp:inline xmlns:wp="http://schemas.openxmlformats.org/drawingml/2006/wordprocessingDrawing" distT="0" distB="0" distL="0" distR="0">
-                <wp:extent cx="9251950" cy="4952514"/>
+                <wp:extent cx="9251950" cy="4478115"/>
                 <wp:effectExtent l="0" t="0" r="0" b="0"/>
                 <wp:docPr id="9" name=""/>
                 <wp:cNvGraphicFramePr>
@@ -2175,7 +2209,7 @@
                   <a:graphicData uri="http://schemas.openxmlformats.org/drawingml/2006/picture">
                     <pic:pic xmlns:pic="http://schemas.openxmlformats.org/drawingml/2006/picture">
                       <pic:nvPicPr>
-                        <pic:cNvPr id="391154792" name=""/>
+                        <pic:cNvPr id="1548300961" name=""/>
                         <pic:cNvPicPr>
                           <a:picLocks noChangeAspect="1"/>
                         </pic:cNvPicPr>
@@ -2186,9 +2220,9 @@
                         <a:stretch/>
                       </pic:blipFill>
                       <pic:spPr bwMode="auto">
-                        <a:xfrm>
+                        <a:xfrm flipH="0" flipV="0">
                           <a:off x="0" y="0"/>
-                          <a:ext cx="9251949" cy="4952514"/>
+                          <a:ext cx="9251949" cy="4478114"/>
                         </a:xfrm>
                         <a:prstGeom prst="rect">
                           <a:avLst/>
@@ -2221,7 +2255,7 @@
                 <v:path o:extrusionok="f" gradientshapeok="t" o:connecttype="rect"/>
                 <o:lock v:ext="edit" aspectratio="t"/>
               </v:shapetype>
-              <v:shape id="_x0000_i8" o:spid="_x0000_s8" type="#_x0000_t75" style="width:728.50pt;height:389.96pt;mso-wrap-distance-left:0.00pt;mso-wrap-distance-top:0.00pt;mso-wrap-distance-right:0.00pt;mso-wrap-distance-bottom:0.00pt;z-index:1;" stroked="false">
+              <v:shape id="_x0000_i8" o:spid="_x0000_s8" type="#_x0000_t75" style="width:728.50pt;height:352.61pt;mso-wrap-distance-left:0.00pt;mso-wrap-distance-top:0.00pt;mso-wrap-distance-right:0.00pt;mso-wrap-distance-bottom:0.00pt;z-index:1;" stroked="false">
                 <v:imagedata r:id="rId17" o:title=""/>
                 <o:lock v:ext="edit" rotation="t"/>
               </v:shape>
@@ -2229,6 +2263,7 @@
           </mc:Fallback>
         </mc:AlternateContent>
       </w:r>
+      <w:r/>
       <w:r>
         <w:rPr>
           <w:highlight w:val="none"/>
@@ -2333,6 +2368,151 @@
           </mc:Fallback>
         </mc:AlternateContent>
       </w:r>
+      <w:r>
+        <w:rPr>
+          <w:highlight w:val="none"/>
+          <w:lang w:val="es-GT" w:bidi="es-GT"/>
+        </w:rPr>
+      </w:r>
+      <w:r>
+        <w:rPr>
+          <w:highlight w:val="none"/>
+          <w:lang w:val="es-GT" w:bidi="es-GT"/>
+        </w:rPr>
+      </w:r>
+      <w:r>
+        <w:rPr>
+          <w:highlight w:val="none"/>
+          <w:lang w:val="es-GT" w:bidi="es-GT"/>
+        </w:rPr>
+      </w:r>
+    </w:p>
+    <w:p>
+      <w:pPr>
+        <w:pBdr/>
+        <w:spacing/>
+        <w:ind/>
+        <w:rPr>
+          <w:highlight w:val="none"/>
+          <w:lang w:val="es-GT" w:bidi="es-GT"/>
+        </w:rPr>
+      </w:pPr>
+      <w:r>
+        <w:rPr>
+          <w:highlight w:val="none"/>
+          <w:lang w:val="es-GT" w:bidi="es-GT"/>
+        </w:rPr>
+      </w:r>
+      <w:r>
+        <w:rPr>
+          <w:highlight w:val="none"/>
+          <w:lang w:val="es-GT" w:bidi="es-GT"/>
+        </w:rPr>
+      </w:r>
+      <w:r>
+        <w:rPr>
+          <w:highlight w:val="none"/>
+          <w:lang w:val="es-GT" w:bidi="es-GT"/>
+        </w:rPr>
+      </w:r>
+    </w:p>
+    <w:p>
+      <w:pPr>
+        <w:pBdr/>
+        <w:spacing/>
+        <w:ind/>
+        <w:rPr>
+          <w:highlight w:val="none"/>
+          <w:lang w:val="es-GT" w:bidi="es-GT"/>
+        </w:rPr>
+      </w:pPr>
+      <w:r>
+        <w:rPr>
+          <w:highlight w:val="none"/>
+          <w:lang w:val="es-GT" w:bidi="es-GT"/>
+        </w:rPr>
+      </w:r>
+      <w:r>
+        <w:rPr>
+          <w:highlight w:val="none"/>
+          <w:lang w:val="es-GT" w:bidi="es-GT"/>
+        </w:rPr>
+      </w:r>
+      <w:r>
+        <w:rPr>
+          <w:highlight w:val="none"/>
+          <w:lang w:val="es-GT" w:bidi="es-GT"/>
+        </w:rPr>
+      </w:r>
+    </w:p>
+    <w:p>
+      <w:pPr>
+        <w:pBdr/>
+        <w:spacing/>
+        <w:ind/>
+        <w:rPr>
+          <w:highlight w:val="none"/>
+          <w:lang w:val="es-GT" w:bidi="es-GT"/>
+        </w:rPr>
+      </w:pPr>
+      <w:r>
+        <w:rPr>
+          <w:highlight w:val="none"/>
+          <w:lang w:val="es-GT" w:bidi="es-GT"/>
+        </w:rPr>
+      </w:r>
+      <w:r>
+        <w:rPr>
+          <w:highlight w:val="none"/>
+          <w:lang w:val="es-GT" w:bidi="es-GT"/>
+        </w:rPr>
+      </w:r>
+      <w:r>
+        <w:rPr>
+          <w:highlight w:val="none"/>
+          <w:lang w:val="es-GT" w:bidi="es-GT"/>
+        </w:rPr>
+      </w:r>
+    </w:p>
+    <w:p>
+      <w:pPr>
+        <w:pBdr/>
+        <w:spacing/>
+        <w:ind/>
+        <w:rPr>
+          <w:highlight w:val="none"/>
+          <w:lang w:val="es-GT" w:bidi="es-GT"/>
+        </w:rPr>
+      </w:pPr>
+      <w:r>
+        <w:rPr>
+          <w:highlight w:val="none"/>
+          <w:lang w:val="es-GT" w:bidi="es-GT"/>
+        </w:rPr>
+      </w:r>
+      <w:r>
+        <w:rPr>
+          <w:highlight w:val="none"/>
+          <w:lang w:val="es-GT" w:bidi="es-GT"/>
+        </w:rPr>
+      </w:r>
+      <w:r>
+        <w:rPr>
+          <w:highlight w:val="none"/>
+          <w:lang w:val="es-GT" w:bidi="es-GT"/>
+        </w:rPr>
+      </w:r>
+    </w:p>
+    <w:p>
+      <w:pPr>
+        <w:pBdr/>
+        <w:spacing/>
+        <w:ind/>
+        <w:rPr>
+          <w:highlight w:val="none"/>
+          <w:lang w:val="es-GT" w:bidi="es-GT"/>
+        </w:rPr>
+      </w:pPr>
       <w:r>
         <w:rPr>
           <w:highlight w:val="none"/>

</xml_diff>

<commit_message>
Fin Capitulo 7 Commit
</commit_message>
<xml_diff>
--- a/Docus/Proceso.docx
+++ b/Docus/Proceso.docx
@@ -3202,7 +3202,7 @@
           <mc:Choice Requires="wpg">
             <w:drawing>
               <wp:inline xmlns:wp="http://schemas.openxmlformats.org/drawingml/2006/wordprocessingDrawing" distT="0" distB="0" distL="0" distR="0">
-                <wp:extent cx="9251950" cy="4952514"/>
+                <wp:extent cx="9251950" cy="1306290"/>
                 <wp:effectExtent l="0" t="0" r="0" b="0"/>
                 <wp:docPr id="15" name=""/>
                 <wp:cNvGraphicFramePr>
@@ -3220,6 +3220,362 @@
                       </pic:nvPicPr>
                       <pic:blipFill>
                         <a:blip r:embed="rId23"/>
+                        <a:srcRect l="0" t="0" r="0" b="73623"/>
+                        <a:stretch/>
+                      </pic:blipFill>
+                      <pic:spPr bwMode="auto">
+                        <a:xfrm flipH="0" flipV="0">
+                          <a:off x="0" y="0"/>
+                          <a:ext cx="9251949" cy="1306289"/>
+                        </a:xfrm>
+                        <a:prstGeom prst="rect">
+                          <a:avLst/>
+                        </a:prstGeom>
+                      </pic:spPr>
+                    </pic:pic>
+                  </a:graphicData>
+                </a:graphic>
+              </wp:inline>
+            </w:drawing>
+          </mc:Choice>
+          <mc:Fallback>
+            <w:pict>
+              <v:shapetype id="_x0000_t75" coordsize="21600,21600" o:spt="75" o:preferrelative="t" path="m@4@5l@4@11@9@11@9@5xe" filled="f" stroked="f">
+                <v:stroke joinstyle="miter"/>
+                <v:formulas>
+                  <v:f eqn="if lineDrawn pixelLineWidth 0"/>
+                  <v:f eqn="sum @0 1 0"/>
+                  <v:f eqn="sum 0 0 @1"/>
+                  <v:f eqn="prod @2 1 2"/>
+                  <v:f eqn="prod @3 21600 pixelWidth"/>
+                  <v:f eqn="prod @3 21600 pixelHeight"/>
+                  <v:f eqn="sum @0 0 1"/>
+                  <v:f eqn="prod @6 1 2"/>
+                  <v:f eqn="prod @7 21600 pixelWidth"/>
+                  <v:f eqn="sum @8 21600 0"/>
+                  <v:f eqn="prod @7 21600 pixelHeight"/>
+                  <v:f eqn="sum @10 21600 0"/>
+                </v:formulas>
+                <v:path o:extrusionok="f" gradientshapeok="t" o:connecttype="rect"/>
+                <o:lock v:ext="edit" aspectratio="t"/>
+              </v:shapetype>
+              <v:shape id="_x0000_i14" o:spid="_x0000_s14" type="#_x0000_t75" style="width:728.50pt;height:102.86pt;mso-wrap-distance-left:0.00pt;mso-wrap-distance-top:0.00pt;mso-wrap-distance-right:0.00pt;mso-wrap-distance-bottom:0.00pt;z-index:1;" stroked="false">
+                <v:imagedata r:id="rId23" o:title="" croptop="0f" cropleft="0f" cropbottom="48250f" cropright="0f"/>
+                <o:lock v:ext="edit" rotation="t"/>
+              </v:shape>
+            </w:pict>
+          </mc:Fallback>
+        </mc:AlternateContent>
+      </w:r>
+      <w:r>
+        <w:rPr>
+          <w:highlight w:val="none"/>
+          <w:lang w:val="es-GT" w:bidi="es-GT"/>
+        </w:rPr>
+      </w:r>
+      <w:r>
+        <w:rPr>
+          <w:highlight w:val="none"/>
+          <w:lang w:val="es-GT" w:bidi="es-GT"/>
+        </w:rPr>
+      </w:r>
+    </w:p>
+    <w:p>
+      <w:pPr>
+        <w:pBdr/>
+        <w:spacing/>
+        <w:ind/>
+        <w:rPr>
+          <w:highlight w:val="none"/>
+          <w:lang w:val="es-GT" w:bidi="es-GT"/>
+        </w:rPr>
+      </w:pPr>
+      <w:r>
+        <w:rPr>
+          <w:highlight w:val="none"/>
+          <w:lang w:val="es-GT" w:bidi="es-GT"/>
+        </w:rPr>
+        <w:t xml:space="preserve">Probando verificacion de datos insertados</w:t>
+      </w:r>
+      <w:r>
+        <w:rPr>
+          <w:highlight w:val="none"/>
+          <w:lang w:val="es-GT" w:bidi="es-GT"/>
+        </w:rPr>
+      </w:r>
+    </w:p>
+    <w:p>
+      <w:pPr>
+        <w:pBdr/>
+        <w:spacing/>
+        <w:ind/>
+        <w:rPr>
+          <w:highlight w:val="none"/>
+          <w:lang w:val="es-GT" w:bidi="es-GT"/>
+        </w:rPr>
+      </w:pPr>
+      <w:r>
+        <w:rPr>
+          <w:highlight w:val="none"/>
+          <w:lang w:val="es-GT" w:bidi="es-GT"/>
+        </w:rPr>
+      </w:r>
+      <w:r/>
+      <w:r>
+        <mc:AlternateContent>
+          <mc:Choice Requires="wpg">
+            <w:drawing>
+              <wp:inline xmlns:wp="http://schemas.openxmlformats.org/drawingml/2006/wordprocessingDrawing" distT="0" distB="0" distL="0" distR="0">
+                <wp:extent cx="9251950" cy="1306290"/>
+                <wp:effectExtent l="0" t="0" r="0" b="0"/>
+                <wp:docPr id="16" name=""/>
+                <wp:cNvGraphicFramePr>
+                  <a:graphicFrameLocks xmlns:a="http://schemas.openxmlformats.org/drawingml/2006/main" noChangeAspect="1"/>
+                </wp:cNvGraphicFramePr>
+                <a:graphic xmlns:a="http://schemas.openxmlformats.org/drawingml/2006/main">
+                  <a:graphicData uri="http://schemas.openxmlformats.org/drawingml/2006/picture">
+                    <pic:pic xmlns:pic="http://schemas.openxmlformats.org/drawingml/2006/picture">
+                      <pic:nvPicPr>
+                        <pic:cNvPr id="1761509225" name=""/>
+                        <pic:cNvPicPr>
+                          <a:picLocks noChangeAspect="1"/>
+                        </pic:cNvPicPr>
+                        <pic:nvPr/>
+                      </pic:nvPicPr>
+                      <pic:blipFill>
+                        <a:blip r:embed="rId24"/>
+                        <a:srcRect l="0" t="0" r="0" b="73623"/>
+                        <a:stretch/>
+                      </pic:blipFill>
+                      <pic:spPr bwMode="auto">
+                        <a:xfrm flipH="0" flipV="0">
+                          <a:off x="0" y="0"/>
+                          <a:ext cx="9251949" cy="1306289"/>
+                        </a:xfrm>
+                        <a:prstGeom prst="rect">
+                          <a:avLst/>
+                        </a:prstGeom>
+                      </pic:spPr>
+                    </pic:pic>
+                  </a:graphicData>
+                </a:graphic>
+              </wp:inline>
+            </w:drawing>
+          </mc:Choice>
+          <mc:Fallback>
+            <w:pict>
+              <v:shapetype id="_x0000_t75" coordsize="21600,21600" o:spt="75" o:preferrelative="t" path="m@4@5l@4@11@9@11@9@5xe" filled="f" stroked="f">
+                <v:stroke joinstyle="miter"/>
+                <v:formulas>
+                  <v:f eqn="if lineDrawn pixelLineWidth 0"/>
+                  <v:f eqn="sum @0 1 0"/>
+                  <v:f eqn="sum 0 0 @1"/>
+                  <v:f eqn="prod @2 1 2"/>
+                  <v:f eqn="prod @3 21600 pixelWidth"/>
+                  <v:f eqn="prod @3 21600 pixelHeight"/>
+                  <v:f eqn="sum @0 0 1"/>
+                  <v:f eqn="prod @6 1 2"/>
+                  <v:f eqn="prod @7 21600 pixelWidth"/>
+                  <v:f eqn="sum @8 21600 0"/>
+                  <v:f eqn="prod @7 21600 pixelHeight"/>
+                  <v:f eqn="sum @10 21600 0"/>
+                </v:formulas>
+                <v:path o:extrusionok="f" gradientshapeok="t" o:connecttype="rect"/>
+                <o:lock v:ext="edit" aspectratio="t"/>
+              </v:shapetype>
+              <v:shape id="_x0000_i15" o:spid="_x0000_s15" type="#_x0000_t75" style="width:728.50pt;height:102.86pt;mso-wrap-distance-left:0.00pt;mso-wrap-distance-top:0.00pt;mso-wrap-distance-right:0.00pt;mso-wrap-distance-bottom:0.00pt;z-index:1;" stroked="false">
+                <v:imagedata r:id="rId24" o:title="" croptop="0f" cropleft="0f" cropbottom="48250f" cropright="0f"/>
+                <o:lock v:ext="edit" rotation="t"/>
+              </v:shape>
+            </w:pict>
+          </mc:Fallback>
+        </mc:AlternateContent>
+      </w:r>
+      <w:r/>
+      <w:r>
+        <w:rPr>
+          <w:highlight w:val="none"/>
+          <w:lang w:val="es-GT" w:bidi="es-GT"/>
+        </w:rPr>
+      </w:r>
+      <w:r>
+        <w:rPr>
+          <w:highlight w:val="none"/>
+          <w:lang w:val="es-GT" w:bidi="es-GT"/>
+        </w:rPr>
+      </w:r>
+      <w:r>
+        <w:rPr>
+          <w:highlight w:val="none"/>
+          <w:lang w:val="es-GT" w:bidi="es-GT"/>
+        </w:rPr>
+      </w:r>
+    </w:p>
+    <w:p>
+      <w:pPr>
+        <w:pBdr/>
+        <w:spacing/>
+        <w:ind/>
+        <w:rPr>
+          <w:highlight w:val="none"/>
+          <w:lang w:val="es-GT" w:bidi="es-GT"/>
+        </w:rPr>
+      </w:pPr>
+      <w:r>
+        <w:rPr>
+          <w:highlight w:val="none"/>
+          <w:lang w:val="es-GT" w:bidi="es-GT"/>
+        </w:rPr>
+      </w:r>
+      <w:r>
+        <w:rPr>
+          <w:highlight w:val="none"/>
+          <w:lang w:val="es-GT" w:bidi="es-GT"/>
+        </w:rPr>
+      </w:r>
+      <w:r>
+        <w:rPr>
+          <w:highlight w:val="none"/>
+          <w:lang w:val="es-GT" w:bidi="es-GT"/>
+        </w:rPr>
+      </w:r>
+    </w:p>
+    <w:p>
+      <w:pPr>
+        <w:pBdr/>
+        <w:spacing/>
+        <w:ind/>
+        <w:rPr>
+          <w:lang w:val="es-GT"/>
+        </w:rPr>
+      </w:pPr>
+      <w:r>
+        <w:rPr>
+          <w:highlight w:val="none"/>
+          <w:lang w:val="es-GT" w:bidi="es-GT"/>
+        </w:rPr>
+      </w:r>
+      <w:r>
+        <w:rPr>
+          <w:highlight w:val="none"/>
+          <w:lang w:val="es-GT" w:bidi="es-GT"/>
+        </w:rPr>
+      </w:r>
+      <w:r>
+        <w:rPr>
+          <w:highlight w:val="none"/>
+          <w:lang w:val="es-GT" w:bidi="es-GT"/>
+        </w:rPr>
+      </w:r>
+    </w:p>
+    <w:p>
+      <w:pPr>
+        <w:pStyle w:val="827"/>
+        <w:pBdr/>
+        <w:spacing/>
+        <w:ind/>
+        <w:rPr>
+          <w:highlight w:val="none"/>
+          <w:lang w:val="es-GT"/>
+        </w:rPr>
+      </w:pPr>
+      <w:r/>
+      <w:r>
+        <w:rPr>
+          <w:highlight w:val="none"/>
+          <w:lang w:val="es-GT"/>
+        </w:rPr>
+        <w:t xml:space="preserve">Capitulo </w:t>
+      </w:r>
+      <w:r>
+        <w:rPr>
+          <w:highlight w:val="none"/>
+          <w:lang w:val="es-GT"/>
+        </w:rPr>
+        <w:t xml:space="preserve">7</w:t>
+      </w:r>
+      <w:r>
+        <w:rPr>
+          <w:highlight w:val="none"/>
+          <w:lang w:val="es-GT" w:bidi="es-GT"/>
+        </w:rPr>
+      </w:r>
+      <w:r>
+        <w:rPr>
+          <w:highlight w:val="none"/>
+          <w:lang w:val="es-GT"/>
+        </w:rPr>
+      </w:r>
+    </w:p>
+    <w:p>
+      <w:pPr>
+        <w:pBdr/>
+        <w:spacing/>
+        <w:ind/>
+        <w:rPr>
+          <w:highlight w:val="none"/>
+          <w:lang w:val="es-GT"/>
+        </w:rPr>
+      </w:pPr>
+      <w:r>
+        <w:rPr>
+          <w:highlight w:val="none"/>
+          <w:lang w:val="es-GT" w:bidi="es-GT"/>
+        </w:rPr>
+        <w:t xml:space="preserve">Configuracion de para mostrar los atos de la grafica</w:t>
+      </w:r>
+      <w:r>
+        <w:rPr>
+          <w:highlight w:val="none"/>
+          <w:lang w:val="es-GT"/>
+        </w:rPr>
+      </w:r>
+    </w:p>
+    <w:p>
+      <w:pPr>
+        <w:pBdr/>
+        <w:spacing/>
+        <w:ind/>
+        <w:rPr>
+          <w:highlight w:val="none"/>
+          <w:lang w:val="es-GT"/>
+        </w:rPr>
+      </w:pPr>
+      <w:r>
+        <w:rPr>
+          <w:highlight w:val="none"/>
+          <w:lang w:val="es-GT"/>
+        </w:rPr>
+      </w:r>
+      <w:r>
+        <w:rPr>
+          <w:highlight w:val="none"/>
+          <w:lang w:val="es-GT"/>
+        </w:rPr>
+      </w:r>
+      <w:r>
+        <mc:AlternateContent>
+          <mc:Choice Requires="wpg">
+            <w:drawing>
+              <wp:inline xmlns:wp="http://schemas.openxmlformats.org/drawingml/2006/wordprocessingDrawing" distT="0" distB="0" distL="0" distR="0">
+                <wp:extent cx="9251950" cy="4952514"/>
+                <wp:effectExtent l="0" t="0" r="0" b="0"/>
+                <wp:docPr id="17" name=""/>
+                <wp:cNvGraphicFramePr>
+                  <a:graphicFrameLocks xmlns:a="http://schemas.openxmlformats.org/drawingml/2006/main" noChangeAspect="1"/>
+                </wp:cNvGraphicFramePr>
+                <a:graphic xmlns:a="http://schemas.openxmlformats.org/drawingml/2006/main">
+                  <a:graphicData uri="http://schemas.openxmlformats.org/drawingml/2006/picture">
+                    <pic:pic xmlns:pic="http://schemas.openxmlformats.org/drawingml/2006/picture">
+                      <pic:nvPicPr>
+                        <pic:cNvPr id="1381140321" name=""/>
+                        <pic:cNvPicPr>
+                          <a:picLocks noChangeAspect="1"/>
+                        </pic:cNvPicPr>
+                        <pic:nvPr/>
+                      </pic:nvPicPr>
+                      <pic:blipFill>
+                        <a:blip r:embed="rId25"/>
                         <a:stretch/>
                       </pic:blipFill>
                       <pic:spPr bwMode="auto">
@@ -3258,13 +3614,43 @@
                 <v:path o:extrusionok="f" gradientshapeok="t" o:connecttype="rect"/>
                 <o:lock v:ext="edit" aspectratio="t"/>
               </v:shapetype>
-              <v:shape id="_x0000_i14" o:spid="_x0000_s14" type="#_x0000_t75" style="width:728.50pt;height:389.96pt;mso-wrap-distance-left:0.00pt;mso-wrap-distance-top:0.00pt;mso-wrap-distance-right:0.00pt;mso-wrap-distance-bottom:0.00pt;z-index:1;" stroked="false">
-                <v:imagedata r:id="rId23" o:title=""/>
+              <v:shape id="_x0000_i16" o:spid="_x0000_s16" type="#_x0000_t75" style="width:728.50pt;height:389.96pt;mso-wrap-distance-left:0.00pt;mso-wrap-distance-top:0.00pt;mso-wrap-distance-right:0.00pt;mso-wrap-distance-bottom:0.00pt;z-index:1;" stroked="false">
+                <v:imagedata r:id="rId25" o:title=""/>
                 <o:lock v:ext="edit" rotation="t"/>
               </v:shape>
             </w:pict>
           </mc:Fallback>
         </mc:AlternateContent>
+      </w:r>
+      <w:r>
+        <w:rPr>
+          <w:highlight w:val="none"/>
+          <w:lang w:val="es-GT"/>
+        </w:rPr>
+      </w:r>
+      <w:r>
+        <w:rPr>
+          <w:highlight w:val="none"/>
+          <w:lang w:val="es-GT"/>
+        </w:rPr>
+      </w:r>
+    </w:p>
+    <w:p>
+      <w:pPr>
+        <w:pBdr/>
+        <w:spacing/>
+        <w:ind/>
+        <w:rPr>
+          <w:highlight w:val="none"/>
+          <w:lang w:val="es-GT"/>
+        </w:rPr>
+      </w:pPr>
+      <w:r>
+        <w:rPr>
+          <w:highlight w:val="none"/>
+          <w:lang w:val="es-GT" w:bidi="es-GT"/>
+        </w:rPr>
+        <w:t xml:space="preserve">Configuracion para mostar los card de las ultimas facturas</w:t>
       </w:r>
       <w:r>
         <w:rPr>
@@ -3275,7 +3661,7 @@
       <w:r>
         <w:rPr>
           <w:highlight w:val="none"/>
-          <w:lang w:val="es-GT" w:bidi="es-GT"/>
+          <w:lang w:val="es-GT"/>
         </w:rPr>
       </w:r>
     </w:p>
@@ -3289,36 +3675,13 @@
           <w:lang w:val="es-GT" w:bidi="es-GT"/>
         </w:rPr>
       </w:pPr>
-      <w:r>
-        <w:rPr>
-          <w:highlight w:val="none"/>
-          <w:lang w:val="es-GT" w:bidi="es-GT"/>
-        </w:rPr>
-        <w:t xml:space="preserve">Probando verificacion de datos insertados</w:t>
-      </w:r>
       <w:r>
         <w:rPr>
           <w:highlight w:val="none"/>
           <w:lang w:val="es-GT" w:bidi="es-GT"/>
         </w:rPr>
       </w:r>
-    </w:p>
-    <w:p>
-      <w:pPr>
-        <w:pBdr/>
-        <w:spacing/>
-        <w:ind/>
-        <w:rPr>
-          <w:highlight w:val="none"/>
-          <w:lang w:val="es-GT" w:bidi="es-GT"/>
-        </w:rPr>
-      </w:pPr>
-      <w:r>
-        <w:rPr>
-          <w:highlight w:val="none"/>
-          <w:lang w:val="es-GT" w:bidi="es-GT"/>
-        </w:rPr>
-      </w:r>
+      <w:r/>
       <w:r>
         <mc:AlternateContent>
           <mc:Choice Requires="wpg">
@@ -3326,7 +3689,7 @@
               <wp:inline xmlns:wp="http://schemas.openxmlformats.org/drawingml/2006/wordprocessingDrawing" distT="0" distB="0" distL="0" distR="0">
                 <wp:extent cx="9251950" cy="4952514"/>
                 <wp:effectExtent l="0" t="0" r="0" b="0"/>
-                <wp:docPr id="16" name=""/>
+                <wp:docPr id="18" name=""/>
                 <wp:cNvGraphicFramePr>
                   <a:graphicFrameLocks xmlns:a="http://schemas.openxmlformats.org/drawingml/2006/main" noChangeAspect="1"/>
                 </wp:cNvGraphicFramePr>
@@ -3334,14 +3697,14 @@
                   <a:graphicData uri="http://schemas.openxmlformats.org/drawingml/2006/picture">
                     <pic:pic xmlns:pic="http://schemas.openxmlformats.org/drawingml/2006/picture">
                       <pic:nvPicPr>
-                        <pic:cNvPr id="1340012692" name=""/>
+                        <pic:cNvPr id="1694537547" name=""/>
                         <pic:cNvPicPr>
                           <a:picLocks noChangeAspect="1"/>
                         </pic:cNvPicPr>
                         <pic:nvPr/>
                       </pic:nvPicPr>
                       <pic:blipFill>
-                        <a:blip r:embed="rId24"/>
+                        <a:blip r:embed="rId26"/>
                         <a:stretch/>
                       </pic:blipFill>
                       <pic:spPr bwMode="auto">
@@ -3380,14 +3743,44 @@
                 <v:path o:extrusionok="f" gradientshapeok="t" o:connecttype="rect"/>
                 <o:lock v:ext="edit" aspectratio="t"/>
               </v:shapetype>
-              <v:shape id="_x0000_i15" o:spid="_x0000_s15" type="#_x0000_t75" style="width:728.50pt;height:389.96pt;mso-wrap-distance-left:0.00pt;mso-wrap-distance-top:0.00pt;mso-wrap-distance-right:0.00pt;mso-wrap-distance-bottom:0.00pt;z-index:1;" stroked="false">
-                <v:imagedata r:id="rId24" o:title=""/>
+              <v:shape id="_x0000_i17" o:spid="_x0000_s17" type="#_x0000_t75" style="width:728.50pt;height:389.96pt;mso-wrap-distance-left:0.00pt;mso-wrap-distance-top:0.00pt;mso-wrap-distance-right:0.00pt;mso-wrap-distance-bottom:0.00pt;z-index:1;" stroked="false">
+                <v:imagedata r:id="rId26" o:title=""/>
                 <o:lock v:ext="edit" rotation="t"/>
               </v:shape>
             </w:pict>
           </mc:Fallback>
         </mc:AlternateContent>
       </w:r>
+      <w:r/>
+      <w:r>
+        <w:rPr>
+          <w:highlight w:val="none"/>
+          <w:lang w:val="es-GT" w:bidi="es-GT"/>
+        </w:rPr>
+      </w:r>
+      <w:r>
+        <w:rPr>
+          <w:highlight w:val="none"/>
+          <w:lang w:val="es-GT" w:bidi="es-GT"/>
+        </w:rPr>
+      </w:r>
+      <w:r>
+        <w:rPr>
+          <w:highlight w:val="none"/>
+          <w:lang w:val="es-GT"/>
+        </w:rPr>
+      </w:r>
+    </w:p>
+    <w:p>
+      <w:pPr>
+        <w:pBdr/>
+        <w:spacing/>
+        <w:ind/>
+        <w:rPr>
+          <w:highlight w:val="none"/>
+          <w:lang w:val="es-GT"/>
+        </w:rPr>
+      </w:pPr>
       <w:r>
         <w:rPr>
           <w:highlight w:val="none"/>
@@ -3414,25 +3807,25 @@
         <w:ind/>
         <w:rPr>
           <w:highlight w:val="none"/>
-          <w:lang w:val="es-GT" w:bidi="es-GT"/>
+          <w:lang w:val="es-GT"/>
         </w:rPr>
       </w:pPr>
       <w:r>
         <w:rPr>
           <w:highlight w:val="none"/>
-          <w:lang w:val="es-GT" w:bidi="es-GT"/>
+          <w:lang w:val="es-GT"/>
         </w:rPr>
       </w:r>
       <w:r>
         <w:rPr>
           <w:highlight w:val="none"/>
-          <w:lang w:val="es-GT" w:bidi="es-GT"/>
+          <w:lang w:val="es-GT"/>
         </w:rPr>
+        <w:t xml:space="preserve">Resto de car data:</w:t>
       </w:r>
       <w:r>
         <w:rPr>
           <w:highlight w:val="none"/>
-          <w:lang w:val="es-GT" w:bidi="es-GT"/>
         </w:rPr>
       </w:r>
     </w:p>
@@ -3442,37 +3835,84 @@
         <w:spacing/>
         <w:ind/>
         <w:rPr>
-          <w:lang w:val="es-GT"/>
+          <w:highlight w:val="none"/>
         </w:rPr>
       </w:pPr>
       <w:r>
         <w:rPr>
           <w:highlight w:val="none"/>
-          <w:lang w:val="es-GT" w:bidi="es-GT"/>
+          <w:lang w:val="es-GT"/>
         </w:rPr>
       </w:r>
       <w:r>
-        <w:rPr>
-          <w:highlight w:val="none"/>
-          <w:lang w:val="es-GT" w:bidi="es-GT"/>
-        </w:rPr>
+        <mc:AlternateContent>
+          <mc:Choice Requires="wpg">
+            <w:drawing>
+              <wp:inline xmlns:wp="http://schemas.openxmlformats.org/drawingml/2006/wordprocessingDrawing" distT="0" distB="0" distL="0" distR="0">
+                <wp:extent cx="9251950" cy="4952514"/>
+                <wp:effectExtent l="0" t="0" r="0" b="0"/>
+                <wp:docPr id="19" name=""/>
+                <wp:cNvGraphicFramePr>
+                  <a:graphicFrameLocks xmlns:a="http://schemas.openxmlformats.org/drawingml/2006/main" noChangeAspect="1"/>
+                </wp:cNvGraphicFramePr>
+                <a:graphic xmlns:a="http://schemas.openxmlformats.org/drawingml/2006/main">
+                  <a:graphicData uri="http://schemas.openxmlformats.org/drawingml/2006/picture">
+                    <pic:pic xmlns:pic="http://schemas.openxmlformats.org/drawingml/2006/picture">
+                      <pic:nvPicPr>
+                        <pic:cNvPr id="472392901" name=""/>
+                        <pic:cNvPicPr>
+                          <a:picLocks noChangeAspect="1"/>
+                        </pic:cNvPicPr>
+                        <pic:nvPr/>
+                      </pic:nvPicPr>
+                      <pic:blipFill>
+                        <a:blip r:embed="rId27"/>
+                        <a:stretch/>
+                      </pic:blipFill>
+                      <pic:spPr bwMode="auto">
+                        <a:xfrm>
+                          <a:off x="0" y="0"/>
+                          <a:ext cx="9251949" cy="4952514"/>
+                        </a:xfrm>
+                        <a:prstGeom prst="rect">
+                          <a:avLst/>
+                        </a:prstGeom>
+                      </pic:spPr>
+                    </pic:pic>
+                  </a:graphicData>
+                </a:graphic>
+              </wp:inline>
+            </w:drawing>
+          </mc:Choice>
+          <mc:Fallback>
+            <w:pict>
+              <v:shapetype id="_x0000_t75" coordsize="21600,21600" o:spt="75" o:preferrelative="t" path="m@4@5l@4@11@9@11@9@5xe" filled="f" stroked="f">
+                <v:stroke joinstyle="miter"/>
+                <v:formulas>
+                  <v:f eqn="if lineDrawn pixelLineWidth 0"/>
+                  <v:f eqn="sum @0 1 0"/>
+                  <v:f eqn="sum 0 0 @1"/>
+                  <v:f eqn="prod @2 1 2"/>
+                  <v:f eqn="prod @3 21600 pixelWidth"/>
+                  <v:f eqn="prod @3 21600 pixelHeight"/>
+                  <v:f eqn="sum @0 0 1"/>
+                  <v:f eqn="prod @6 1 2"/>
+                  <v:f eqn="prod @7 21600 pixelWidth"/>
+                  <v:f eqn="sum @8 21600 0"/>
+                  <v:f eqn="prod @7 21600 pixelHeight"/>
+                  <v:f eqn="sum @10 21600 0"/>
+                </v:formulas>
+                <v:path o:extrusionok="f" gradientshapeok="t" o:connecttype="rect"/>
+                <o:lock v:ext="edit" aspectratio="t"/>
+              </v:shapetype>
+              <v:shape id="_x0000_i18" o:spid="_x0000_s18" type="#_x0000_t75" style="width:728.50pt;height:389.96pt;mso-wrap-distance-left:0.00pt;mso-wrap-distance-top:0.00pt;mso-wrap-distance-right:0.00pt;mso-wrap-distance-bottom:0.00pt;z-index:1;" stroked="false">
+                <v:imagedata r:id="rId27" o:title=""/>
+                <o:lock v:ext="edit" rotation="t"/>
+              </v:shape>
+            </w:pict>
+          </mc:Fallback>
+        </mc:AlternateContent>
       </w:r>
-      <w:r>
-        <w:rPr>
-          <w:highlight w:val="none"/>
-          <w:lang w:val="es-GT" w:bidi="es-GT"/>
-        </w:rPr>
-      </w:r>
-    </w:p>
-    <w:p>
-      <w:pPr>
-        <w:pBdr/>
-        <w:spacing/>
-        <w:ind/>
-        <w:rPr>
-          <w:highlight w:val="none"/>
-        </w:rPr>
-      </w:pPr>
       <w:r>
         <w:rPr>
           <w:highlight w:val="none"/>
@@ -3488,6 +3928,7 @@
       <w:r>
         <w:rPr>
           <w:highlight w:val="none"/>
+          <w:lang w:val="es-GT"/>
         </w:rPr>
       </w:r>
     </w:p>

</xml_diff>

<commit_message>
Capitulo 14 error perssitente, cambio de version de next de 16.0.0 a 15.1.6 estable
</commit_message>
<xml_diff>
--- a/Docus/Proceso.docx
+++ b/Docus/Proceso.docx
@@ -83,7 +83,6 @@
           <w:r>
             <w:rPr>
               <w:highlight w:val="none"/>
-              <w:lang w:val="es-GT"/>
             </w:rPr>
           </w:r>
           <w:r>
@@ -141,7 +140,6 @@
           <w:r>
             <w:rPr>
               <w:highlight w:val="none"/>
-              <w:lang w:val="es-GT"/>
             </w:rPr>
           </w:r>
           <w:r>
@@ -254,7 +252,6 @@
           <w:r>
             <w:rPr>
               <w:highlight w:val="none"/>
-              <w:lang w:val="es-GT"/>
             </w:rPr>
           </w:r>
           <w:r>
@@ -311,7 +308,6 @@
           <w:r>
             <w:rPr>
               <w:highlight w:val="none"/>
-              <w:lang w:val="es-GT"/>
             </w:rPr>
           </w:r>
           <w:r>
@@ -368,7 +364,6 @@
           <w:r>
             <w:rPr>
               <w:highlight w:val="none"/>
-              <w:lang w:val="es-GT"/>
             </w:rPr>
           </w:r>
           <w:r>
@@ -425,7 +420,6 @@
           <w:r>
             <w:rPr>
               <w:highlight w:val="none"/>
-              <w:lang w:val="es-GT"/>
             </w:rPr>
           </w:r>
           <w:r>
@@ -451,6 +445,11 @@
               <w:lang w:val="es-GT"/>
             </w:rPr>
           </w:r>
+          <w:r>
+            <w:rPr>
+              <w:lang w:val="es-GT"/>
+            </w:rPr>
+          </w:r>
         </w:p>
       </w:sdtContent>
     </w:sdt>
@@ -552,6 +551,7 @@
       <w:bookmarkEnd w:id="1"/>
       <w:r>
         <w:rPr>
+          <w:highlight w:val="none"/>
           <w:lang w:val="es-GT"/>
         </w:rPr>
       </w:r>
@@ -625,7 +625,6 @@
       </w:r>
       <w:r>
         <w:rPr>
-          <w:highlight w:val="none"/>
           <w:lang w:val="es-GT"/>
         </w:rPr>
       </w:r>
@@ -858,6 +857,11 @@
           <w:highlight w:val="none"/>
         </w:rPr>
       </w:r>
+      <w:r>
+        <w:rPr>
+          <w:highlight w:val="none"/>
+        </w:rPr>
+      </w:r>
     </w:p>
     <w:p>
       <w:pPr>
@@ -1052,6 +1056,7 @@
       <w:r>
         <w:rPr>
           <w:highlight w:val="none"/>
+          <w:lang w:val="es-GT"/>
         </w:rPr>
       </w:r>
       <w:r>
@@ -1108,7 +1113,6 @@
       <w:r>
         <w:rPr>
           <w:highlight w:val="none"/>
-          <w:lang w:val="es-GT"/>
         </w:rPr>
       </w:r>
       <w:r>
@@ -1235,6 +1239,7 @@
       <w:r>
         <w:rPr>
           <w:highlight w:val="none"/>
+          <w:lang w:val="es-GT"/>
         </w:rPr>
       </w:r>
       <w:r>
@@ -1294,6 +1299,7 @@
       <w:r>
         <w:rPr>
           <w:highlight w:val="none"/>
+          <w:lang w:val="es-GT"/>
         </w:rPr>
       </w:r>
       <w:r>
@@ -1675,6 +1681,7 @@
       <w:r>
         <w:rPr>
           <w:highlight w:val="none"/>
+          <w:lang w:val="es-GT"/>
         </w:rPr>
       </w:r>
       <w:r>
@@ -1751,6 +1758,7 @@
       <w:r>
         <w:rPr>
           <w:highlight w:val="none"/>
+          <w:lang w:val="es-GT"/>
         </w:rPr>
       </w:r>
       <w:r>
@@ -1848,6 +1856,7 @@
       <w:r>
         <w:rPr>
           <w:highlight w:val="none"/>
+          <w:lang w:val="es-GT"/>
         </w:rPr>
       </w:r>
       <w:r>
@@ -1884,6 +1893,7 @@
       <w:r>
         <w:rPr>
           <w:highlight w:val="none"/>
+          <w:lang w:val="es-GT"/>
         </w:rPr>
       </w:r>
       <w:r>
@@ -1981,6 +1991,7 @@
       <w:r>
         <w:rPr>
           <w:highlight w:val="none"/>
+          <w:lang w:val="es-GT"/>
         </w:rPr>
       </w:r>
       <w:r>
@@ -2101,6 +2112,7 @@
       <w:r>
         <w:rPr>
           <w:highlight w:val="none"/>
+          <w:lang w:val="es-GT"/>
         </w:rPr>
       </w:r>
       <w:r>
@@ -2134,6 +2146,7 @@
       <w:r>
         <w:rPr>
           <w:highlight w:val="none"/>
+          <w:lang w:val="es-GT"/>
         </w:rPr>
       </w:r>
       <w:r>
@@ -2222,7 +2235,7 @@
       <w:r>
         <w:rPr>
           <w:highlight w:val="none"/>
-          <w:lang w:val="es-GT" w:bidi="es-GT"/>
+          <w:lang w:val="es-GT"/>
         </w:rPr>
       </w:r>
       <w:r>
@@ -2526,13 +2539,18 @@
           <w:lang w:val="es-GT"/>
         </w:rPr>
       </w:pPr>
-      <w:r/>
       <w:r>
         <w:rPr>
           <w:highlight w:val="none"/>
           <w:lang w:val="es-GT"/>
         </w:rPr>
         <w:t xml:space="preserve">Capitulo 3</w:t>
+      </w:r>
+      <w:r>
+        <w:rPr>
+          <w:highlight w:val="none"/>
+          <w:lang w:val="es-GT"/>
+        </w:rPr>
       </w:r>
       <w:r>
         <w:rPr>
@@ -2578,15 +2596,12 @@
           <w:lang w:val="es-GT"/>
         </w:rPr>
       </w:pPr>
-      <w:r/>
-      <w:r/>
       <w:r>
         <w:rPr>
           <w:highlight w:val="none"/>
           <w:lang w:val="es-GT"/>
         </w:rPr>
       </w:r>
-      <w:r/>
       <w:r>
         <w:rPr>
           <w:highlight w:val="none"/>
@@ -2643,7 +2658,6 @@
           <w:lang w:val="es-GT"/>
         </w:rPr>
       </w:pPr>
-      <w:r/>
       <w:r>
         <w:rPr>
           <w:highlight w:val="none"/>
@@ -2681,8 +2695,7 @@
       </w:r>
       <w:r>
         <w:rPr>
-          <w:highlight w:val="none"/>
-          <w:lang w:val="es-GT" w:bidi="es-GT"/>
+          <w:lang w:val="es-GT"/>
         </w:rPr>
       </w:r>
       <w:r>
@@ -2702,7 +2715,6 @@
           <w:lang w:val="es-GT"/>
         </w:rPr>
       </w:pPr>
-      <w:r/>
       <w:r>
         <w:rPr>
           <w:highlight w:val="none"/>
@@ -2739,6 +2751,12 @@
           <w:lang w:val="es-GT" w:bidi="es-GT"/>
         </w:rPr>
         <w:t xml:space="preserve">Cuenta GitHab</w:t>
+      </w:r>
+      <w:r>
+        <w:rPr>
+          <w:highlight w:val="none"/>
+          <w:lang w:val="es-GT" w:bidi="es-GT"/>
+        </w:rPr>
       </w:r>
       <w:r>
         <w:rPr>
@@ -2781,6 +2799,12 @@
         <w:rPr>
           <w:highlight w:val="none"/>
           <w:lang w:val="es-GT" w:bidi="es-GT"/>
+        </w:rPr>
+      </w:r>
+      <w:r>
+        <w:rPr>
+          <w:highlight w:val="none"/>
+          <w:lang w:val="es-GT"/>
         </w:rPr>
       </w:r>
     </w:p>
@@ -2881,12 +2905,6 @@
           <w:lang w:val="es-GT" w:bidi="es-GT"/>
         </w:rPr>
       </w:r>
-      <w:r>
-        <w:rPr>
-          <w:highlight w:val="none"/>
-          <w:lang w:val="es-GT" w:bidi="es-GT"/>
-        </w:rPr>
-      </w:r>
     </w:p>
     <w:p>
       <w:pPr>
@@ -2974,26 +2992,6 @@
         </mc:AlternateContent>
       </w:r>
       <w:r>
-        <w:rPr>
-          <w:highlight w:val="none"/>
-          <w:lang w:val="es-GT" w:bidi="es-GT"/>
-        </w:rPr>
-      </w:r>
-      <w:r/>
-      <w:r>
-        <w:rPr>
-          <w:highlight w:val="none"/>
-          <w:lang w:val="es-GT" w:bidi="es-GT"/>
-        </w:rPr>
-      </w:r>
-      <w:r>
-        <w:rPr>
-          <w:highlight w:val="none"/>
-          <w:lang w:val="es-GT" w:bidi="es-GT"/>
-        </w:rPr>
-      </w:r>
-      <w:r/>
-      <w:r>
         <mc:AlternateContent>
           <mc:Choice Requires="wpg">
             <w:drawing>
@@ -3062,7 +3060,6 @@
           </mc:Fallback>
         </mc:AlternateContent>
       </w:r>
-      <w:r/>
       <w:r>
         <w:rPr>
           <w:highlight w:val="none"/>
@@ -3092,6 +3089,12 @@
           <w:lang w:val="es-GT" w:bidi="es-GT"/>
         </w:rPr>
         <w:t xml:space="preserve">Insertando semilla:</w:t>
+      </w:r>
+      <w:r>
+        <w:rPr>
+          <w:highlight w:val="none"/>
+          <w:lang w:val="es-GT" w:bidi="es-GT"/>
+        </w:rPr>
       </w:r>
       <w:r>
         <w:rPr>
@@ -3184,18 +3187,6 @@
             </w:pict>
           </mc:Fallback>
         </mc:AlternateContent>
-      </w:r>
-      <w:r>
-        <w:rPr>
-          <w:highlight w:val="none"/>
-          <w:lang w:val="es-GT" w:bidi="es-GT"/>
-        </w:rPr>
-      </w:r>
-      <w:r>
-        <w:rPr>
-          <w:highlight w:val="none"/>
-          <w:lang w:val="es-GT" w:bidi="es-GT"/>
-        </w:rPr>
       </w:r>
       <w:r>
         <mc:AlternateContent>
@@ -3303,24 +3294,29 @@
           <w:lang w:val="es-GT" w:bidi="es-GT"/>
         </w:rPr>
       </w:r>
-    </w:p>
-    <w:p>
-      <w:pPr>
-        <w:pBdr/>
-        <w:spacing/>
-        <w:ind/>
-        <w:rPr>
-          <w:highlight w:val="none"/>
-          <w:lang w:val="es-GT" w:bidi="es-GT"/>
-        </w:rPr>
-      </w:pPr>
       <w:r>
         <w:rPr>
           <w:highlight w:val="none"/>
           <w:lang w:val="es-GT" w:bidi="es-GT"/>
         </w:rPr>
       </w:r>
-      <w:r/>
+    </w:p>
+    <w:p>
+      <w:pPr>
+        <w:pBdr/>
+        <w:spacing/>
+        <w:ind/>
+        <w:rPr>
+          <w:highlight w:val="none"/>
+          <w:lang w:val="es-GT" w:bidi="es-GT"/>
+        </w:rPr>
+      </w:pPr>
+      <w:r>
+        <w:rPr>
+          <w:highlight w:val="none"/>
+          <w:lang w:val="es-GT" w:bidi="es-GT"/>
+        </w:rPr>
+      </w:r>
       <w:r>
         <mc:AlternateContent>
           <mc:Choice Requires="wpg">
@@ -3391,7 +3387,29 @@
           </mc:Fallback>
         </mc:AlternateContent>
       </w:r>
-      <w:r/>
+      <w:r>
+        <w:rPr>
+          <w:highlight w:val="none"/>
+          <w:lang w:val="es-GT" w:bidi="es-GT"/>
+        </w:rPr>
+      </w:r>
+      <w:r>
+        <w:rPr>
+          <w:highlight w:val="none"/>
+          <w:lang w:val="es-GT" w:bidi="es-GT"/>
+        </w:rPr>
+      </w:r>
+    </w:p>
+    <w:p>
+      <w:pPr>
+        <w:pBdr/>
+        <w:spacing/>
+        <w:ind/>
+        <w:rPr>
+          <w:highlight w:val="none"/>
+          <w:lang w:val="es-GT" w:bidi="es-GT"/>
+        </w:rPr>
+      </w:pPr>
       <w:r>
         <w:rPr>
           <w:highlight w:val="none"/>
@@ -3417,8 +3435,7 @@
         <w:spacing/>
         <w:ind/>
         <w:rPr>
-          <w:highlight w:val="none"/>
-          <w:lang w:val="es-GT" w:bidi="es-GT"/>
+          <w:lang w:val="es-GT"/>
         </w:rPr>
       </w:pPr>
       <w:r>
@@ -3435,41 +3452,12 @@
       </w:r>
       <w:r>
         <w:rPr>
-          <w:highlight w:val="none"/>
-          <w:lang w:val="es-GT" w:bidi="es-GT"/>
+          <w:lang w:val="es-GT"/>
         </w:rPr>
       </w:r>
     </w:p>
     <w:p>
       <w:pPr>
-        <w:pBdr/>
-        <w:spacing/>
-        <w:ind/>
-        <w:rPr>
-          <w:lang w:val="es-GT"/>
-        </w:rPr>
-      </w:pPr>
-      <w:r>
-        <w:rPr>
-          <w:highlight w:val="none"/>
-          <w:lang w:val="es-GT" w:bidi="es-GT"/>
-        </w:rPr>
-      </w:r>
-      <w:r>
-        <w:rPr>
-          <w:highlight w:val="none"/>
-          <w:lang w:val="es-GT" w:bidi="es-GT"/>
-        </w:rPr>
-      </w:r>
-      <w:r>
-        <w:rPr>
-          <w:highlight w:val="none"/>
-          <w:lang w:val="es-GT" w:bidi="es-GT"/>
-        </w:rPr>
-      </w:r>
-    </w:p>
-    <w:p>
-      <w:pPr>
         <w:pStyle w:val="827"/>
         <w:pBdr/>
         <w:spacing/>
@@ -3479,7 +3467,6 @@
           <w:lang w:val="es-GT"/>
         </w:rPr>
       </w:pPr>
-      <w:r/>
       <w:r>
         <w:rPr>
           <w:highlight w:val="none"/>
@@ -3497,7 +3484,7 @@
       <w:r>
         <w:rPr>
           <w:highlight w:val="none"/>
-          <w:lang w:val="es-GT" w:bidi="es-GT"/>
+          <w:lang w:val="es-GT"/>
         </w:rPr>
       </w:r>
       <w:r>
@@ -3530,23 +3517,23 @@
           <w:lang w:val="es-GT"/>
         </w:rPr>
       </w:r>
-    </w:p>
-    <w:p>
-      <w:pPr>
-        <w:pBdr/>
-        <w:spacing/>
-        <w:ind/>
-        <w:rPr>
-          <w:highlight w:val="none"/>
-          <w:lang w:val="es-GT"/>
-        </w:rPr>
-      </w:pPr>
       <w:r>
         <w:rPr>
           <w:highlight w:val="none"/>
           <w:lang w:val="es-GT"/>
         </w:rPr>
       </w:r>
+    </w:p>
+    <w:p>
+      <w:pPr>
+        <w:pBdr/>
+        <w:spacing/>
+        <w:ind/>
+        <w:rPr>
+          <w:highlight w:val="none"/>
+          <w:lang w:val="es-GT"/>
+        </w:rPr>
+      </w:pPr>
       <w:r>
         <w:rPr>
           <w:highlight w:val="none"/>
@@ -3655,7 +3642,7 @@
       <w:r>
         <w:rPr>
           <w:highlight w:val="none"/>
-          <w:lang w:val="es-GT" w:bidi="es-GT"/>
+          <w:lang w:val="es-GT"/>
         </w:rPr>
       </w:r>
       <w:r>
@@ -3681,7 +3668,6 @@
           <w:lang w:val="es-GT" w:bidi="es-GT"/>
         </w:rPr>
       </w:r>
-      <w:r/>
       <w:r>
         <mc:AlternateContent>
           <mc:Choice Requires="wpg">
@@ -3751,7 +3737,29 @@
           </mc:Fallback>
         </mc:AlternateContent>
       </w:r>
-      <w:r/>
+      <w:r>
+        <w:rPr>
+          <w:highlight w:val="none"/>
+          <w:lang w:val="es-GT"/>
+        </w:rPr>
+      </w:r>
+      <w:r>
+        <w:rPr>
+          <w:highlight w:val="none"/>
+          <w:lang w:val="es-GT" w:bidi="es-GT"/>
+        </w:rPr>
+      </w:r>
+    </w:p>
+    <w:p>
+      <w:pPr>
+        <w:pBdr/>
+        <w:spacing/>
+        <w:ind/>
+        <w:rPr>
+          <w:highlight w:val="none"/>
+          <w:lang w:val="es-GT"/>
+        </w:rPr>
+      </w:pPr>
       <w:r>
         <w:rPr>
           <w:highlight w:val="none"/>
@@ -3784,35 +3792,6 @@
       <w:r>
         <w:rPr>
           <w:highlight w:val="none"/>
-          <w:lang w:val="es-GT" w:bidi="es-GT"/>
-        </w:rPr>
-      </w:r>
-      <w:r>
-        <w:rPr>
-          <w:highlight w:val="none"/>
-          <w:lang w:val="es-GT" w:bidi="es-GT"/>
-        </w:rPr>
-      </w:r>
-      <w:r>
-        <w:rPr>
-          <w:highlight w:val="none"/>
-          <w:lang w:val="es-GT" w:bidi="es-GT"/>
-        </w:rPr>
-      </w:r>
-    </w:p>
-    <w:p>
-      <w:pPr>
-        <w:pBdr/>
-        <w:spacing/>
-        <w:ind/>
-        <w:rPr>
-          <w:highlight w:val="none"/>
-          <w:lang w:val="es-GT"/>
-        </w:rPr>
-      </w:pPr>
-      <w:r>
-        <w:rPr>
-          <w:highlight w:val="none"/>
           <w:lang w:val="es-GT"/>
         </w:rPr>
       </w:r>
@@ -3828,6 +3807,12 @@
           <w:highlight w:val="none"/>
         </w:rPr>
       </w:r>
+      <w:r>
+        <w:rPr>
+          <w:highlight w:val="none"/>
+          <w:lang w:val="es-GT"/>
+        </w:rPr>
+      </w:r>
     </w:p>
     <w:p>
       <w:pPr>
@@ -3836,6 +3821,7 @@
         <w:ind/>
         <w:rPr>
           <w:highlight w:val="none"/>
+          <w:lang w:val="es-GT"/>
         </w:rPr>
       </w:pPr>
       <w:r>
@@ -3907,6 +3893,161 @@
               </v:shapetype>
               <v:shape id="_x0000_i18" o:spid="_x0000_s18" type="#_x0000_t75" style="width:728.50pt;height:389.96pt;mso-wrap-distance-left:0.00pt;mso-wrap-distance-top:0.00pt;mso-wrap-distance-right:0.00pt;mso-wrap-distance-bottom:0.00pt;z-index:1;" stroked="false">
                 <v:imagedata r:id="rId27" o:title=""/>
+                <o:lock v:ext="edit" rotation="t"/>
+              </v:shape>
+            </w:pict>
+          </mc:Fallback>
+        </mc:AlternateContent>
+      </w:r>
+      <w:r>
+        <w:rPr>
+          <w:highlight w:val="none"/>
+          <w:lang w:val="es-GT"/>
+        </w:rPr>
+      </w:r>
+      <w:r>
+        <w:rPr>
+          <w:highlight w:val="none"/>
+        </w:rPr>
+      </w:r>
+    </w:p>
+    <w:p>
+      <w:pPr>
+        <w:pBdr/>
+        <w:spacing/>
+        <w:ind/>
+        <w:rPr>
+          <w:highlight w:val="none"/>
+        </w:rPr>
+      </w:pPr>
+      <w:r>
+        <w:rPr>
+          <w:highlight w:val="none"/>
+        </w:rPr>
+      </w:r>
+      <w:r>
+        <w:rPr>
+          <w:highlight w:val="none"/>
+        </w:rPr>
+      </w:r>
+      <w:r>
+        <w:rPr>
+          <w:highlight w:val="none"/>
+        </w:rPr>
+      </w:r>
+    </w:p>
+    <w:p>
+      <w:pPr>
+        <w:pBdr/>
+        <w:spacing/>
+        <w:ind/>
+        <w:rPr>
+          <w:highlight w:val="none"/>
+          <w:lang w:val="es-GT"/>
+        </w:rPr>
+      </w:pPr>
+      <w:r>
+        <w:rPr>
+          <w:highlight w:val="none"/>
+          <w:lang w:val="es-GT"/>
+        </w:rPr>
+        <w:t xml:space="preserve">Inicio de lint y configuracion de lint en el apartado de script en el archivo Package.json</w:t>
+      </w:r>
+      <w:r>
+        <w:rPr>
+          <w:highlight w:val="none"/>
+        </w:rPr>
+      </w:r>
+    </w:p>
+    <w:p>
+      <w:pPr>
+        <w:pBdr/>
+        <w:spacing/>
+        <w:ind/>
+        <w:rPr>
+          <w:highlight w:val="none"/>
+        </w:rPr>
+      </w:pPr>
+      <w:r>
+        <w:rPr>
+          <w:highlight w:val="none"/>
+          <w:lang w:val="es-GT"/>
+        </w:rPr>
+        <w:t xml:space="preserve">Isntalacion: </w:t>
+      </w:r>
+      <w:r/>
+      <w:r>
+        <w:t xml:space="preserve">pnpm dlx next lint</w:t>
+      </w:r>
+      <w:r>
+        <w:rPr>
+          <w:lang w:val="es-GT"/>
+        </w:rPr>
+        <w:t xml:space="preserve">:</w:t>
+      </w:r>
+      <w:r>
+        <mc:AlternateContent>
+          <mc:Choice Requires="wpg">
+            <w:drawing>
+              <wp:inline xmlns:wp="http://schemas.openxmlformats.org/drawingml/2006/wordprocessingDrawing" distT="0" distB="0" distL="0" distR="0">
+                <wp:extent cx="9251950" cy="4952514"/>
+                <wp:effectExtent l="0" t="0" r="0" b="0"/>
+                <wp:docPr id="20" name=""/>
+                <wp:cNvGraphicFramePr>
+                  <a:graphicFrameLocks xmlns:a="http://schemas.openxmlformats.org/drawingml/2006/main" noChangeAspect="1"/>
+                </wp:cNvGraphicFramePr>
+                <a:graphic xmlns:a="http://schemas.openxmlformats.org/drawingml/2006/main">
+                  <a:graphicData uri="http://schemas.openxmlformats.org/drawingml/2006/picture">
+                    <pic:pic xmlns:pic="http://schemas.openxmlformats.org/drawingml/2006/picture">
+                      <pic:nvPicPr>
+                        <pic:cNvPr id="59163573" name=""/>
+                        <pic:cNvPicPr>
+                          <a:picLocks noChangeAspect="1"/>
+                        </pic:cNvPicPr>
+                        <pic:nvPr/>
+                      </pic:nvPicPr>
+                      <pic:blipFill>
+                        <a:blip r:embed="rId28"/>
+                        <a:stretch/>
+                      </pic:blipFill>
+                      <pic:spPr bwMode="auto">
+                        <a:xfrm>
+                          <a:off x="0" y="0"/>
+                          <a:ext cx="9251949" cy="4952514"/>
+                        </a:xfrm>
+                        <a:prstGeom prst="rect">
+                          <a:avLst/>
+                        </a:prstGeom>
+                      </pic:spPr>
+                    </pic:pic>
+                  </a:graphicData>
+                </a:graphic>
+              </wp:inline>
+            </w:drawing>
+          </mc:Choice>
+          <mc:Fallback>
+            <w:pict>
+              <v:shapetype id="_x0000_t75" coordsize="21600,21600" o:spt="75" o:preferrelative="t" path="m@4@5l@4@11@9@11@9@5xe" filled="f" stroked="f">
+                <v:stroke joinstyle="miter"/>
+                <v:formulas>
+                  <v:f eqn="if lineDrawn pixelLineWidth 0"/>
+                  <v:f eqn="sum @0 1 0"/>
+                  <v:f eqn="sum 0 0 @1"/>
+                  <v:f eqn="prod @2 1 2"/>
+                  <v:f eqn="prod @3 21600 pixelWidth"/>
+                  <v:f eqn="prod @3 21600 pixelHeight"/>
+                  <v:f eqn="sum @0 0 1"/>
+                  <v:f eqn="prod @6 1 2"/>
+                  <v:f eqn="prod @7 21600 pixelWidth"/>
+                  <v:f eqn="sum @8 21600 0"/>
+                  <v:f eqn="prod @7 21600 pixelHeight"/>
+                  <v:f eqn="sum @10 21600 0"/>
+                </v:formulas>
+                <v:path o:extrusionok="f" gradientshapeok="t" o:connecttype="rect"/>
+                <o:lock v:ext="edit" aspectratio="t"/>
+              </v:shapetype>
+              <v:shape id="_x0000_i19" o:spid="_x0000_s19" type="#_x0000_t75" style="width:728.50pt;height:389.96pt;mso-wrap-distance-left:0.00pt;mso-wrap-distance-top:0.00pt;mso-wrap-distance-right:0.00pt;mso-wrap-distance-bottom:0.00pt;z-index:1;" stroked="false">
+                <v:imagedata r:id="rId28" o:title=""/>
                 <o:lock v:ext="edit" rotation="t"/>
               </v:shape>
             </w:pict>
@@ -34856,7 +34997,6 @@
         <w:ind/>
         <w:rPr/>
       </w:pPr>
-      <w:r/>
       <w:r>
         <w:separator/>
       </w:r>
@@ -34871,7 +35011,6 @@
         <w:ind/>
         <w:rPr/>
       </w:pPr>
-      <w:r/>
       <w:r>
         <w:continuationSeparator/>
       </w:r>
@@ -34908,7 +35047,6 @@
         <w:ind/>
         <w:rPr/>
       </w:pPr>
-      <w:r/>
       <w:r>
         <w:separator/>
       </w:r>
@@ -34923,7 +35061,6 @@
         <w:ind/>
         <w:rPr/>
       </w:pPr>
-      <w:r/>
       <w:r>
         <w:continuationSeparator/>
       </w:r>
@@ -35119,7 +35256,7 @@
     <w:lsdException w:name="Bibliography" w:uiPriority="37"/>
     <w:lsdException w:name="TOC Heading" w:uiPriority="39" w:qFormat="1"/>
   </w:latentStyles>
-  <w:style w:type="table" w:styleId="1357" w:default="1">
+  <w:style w:type="table" w:styleId="1393" w:default="1">
     <w:name w:val="Normal Table"/>
     <w:uiPriority w:val="99"/>
     <w:semiHidden/>
@@ -35312,9 +35449,9 @@
       </w:tcPr>
     </w:tblStylePr>
   </w:style>
-  <w:style w:type="table" w:styleId="1358">
+  <w:style w:type="table" w:styleId="1394">
     <w:name w:val="Table Grid"/>
-    <w:basedOn w:val="1357"/>
+    <w:basedOn w:val="1393"/>
     <w:uiPriority w:val="59"/>
     <w:pPr>
       <w:pBdr/>
@@ -35511,9 +35648,9 @@
       </w:tcPr>
     </w:tblStylePr>
   </w:style>
-  <w:style w:type="table" w:styleId="1359">
+  <w:style w:type="table" w:styleId="1395">
     <w:name w:val="Table Grid Light"/>
-    <w:basedOn w:val="1357"/>
+    <w:basedOn w:val="1393"/>
     <w:uiPriority w:val="59"/>
     <w:pPr>
       <w:pBdr/>
@@ -35710,9 +35847,9 @@
       </w:tcPr>
     </w:tblStylePr>
   </w:style>
-  <w:style w:type="table" w:styleId="1360">
+  <w:style w:type="table" w:styleId="1396">
     <w:name w:val="Plain Table 1"/>
-    <w:basedOn w:val="1357"/>
+    <w:basedOn w:val="1393"/>
     <w:uiPriority w:val="59"/>
     <w:pPr>
       <w:pBdr/>
@@ -35935,9 +36072,9 @@
       </w:tcPr>
     </w:tblStylePr>
   </w:style>
-  <w:style w:type="table" w:styleId="1361">
+  <w:style w:type="table" w:styleId="1397">
     <w:name w:val="Plain Table 2"/>
-    <w:basedOn w:val="1357"/>
+    <w:basedOn w:val="1393"/>
     <w:uiPriority w:val="59"/>
     <w:pPr>
       <w:pBdr/>
@@ -36168,9 +36305,9 @@
       </w:tcPr>
     </w:tblStylePr>
   </w:style>
-  <w:style w:type="table" w:styleId="1362">
+  <w:style w:type="table" w:styleId="1398">
     <w:name w:val="Plain Table 3"/>
-    <w:basedOn w:val="1357"/>
+    <w:basedOn w:val="1393"/>
     <w:uiPriority w:val="99"/>
     <w:pPr>
       <w:pBdr/>
@@ -36398,9 +36535,9 @@
       </w:tcPr>
     </w:tblStylePr>
   </w:style>
-  <w:style w:type="table" w:styleId="1363">
+  <w:style w:type="table" w:styleId="1399">
     <w:name w:val="Plain Table 4"/>
-    <w:basedOn w:val="1357"/>
+    <w:basedOn w:val="1393"/>
     <w:uiPriority w:val="99"/>
     <w:pPr>
       <w:pBdr/>
@@ -36614,9 +36751,9 @@
       </w:tcPr>
     </w:tblStylePr>
   </w:style>
-  <w:style w:type="table" w:styleId="1364">
+  <w:style w:type="table" w:styleId="1400">
     <w:name w:val="Plain Table 5"/>
-    <w:basedOn w:val="1357"/>
+    <w:basedOn w:val="1393"/>
     <w:uiPriority w:val="99"/>
     <w:pPr>
       <w:pBdr/>
@@ -36847,9 +36984,9 @@
       </w:tcPr>
     </w:tblStylePr>
   </w:style>
-  <w:style w:type="table" w:styleId="1365">
+  <w:style w:type="table" w:styleId="1401">
     <w:name w:val="Grid Table 1 Light"/>
-    <w:basedOn w:val="1357"/>
+    <w:basedOn w:val="1393"/>
     <w:uiPriority w:val="99"/>
     <w:pPr>
       <w:pBdr/>
@@ -37070,9 +37207,9 @@
       </w:tcPr>
     </w:tblStylePr>
   </w:style>
-  <w:style w:type="table" w:styleId="1366">
+  <w:style w:type="table" w:styleId="1402">
     <w:name w:val="Grid Table 1 Light - Accent 1"/>
-    <w:basedOn w:val="1357"/>
+    <w:basedOn w:val="1393"/>
     <w:uiPriority w:val="99"/>
     <w:pPr>
       <w:pBdr/>
@@ -37293,9 +37430,9 @@
       </w:tcPr>
     </w:tblStylePr>
   </w:style>
-  <w:style w:type="table" w:styleId="1367">
+  <w:style w:type="table" w:styleId="1403">
     <w:name w:val="Grid Table 1 Light - Accent 2"/>
-    <w:basedOn w:val="1357"/>
+    <w:basedOn w:val="1393"/>
     <w:uiPriority w:val="99"/>
     <w:pPr>
       <w:pBdr/>
@@ -37516,9 +37653,9 @@
       </w:tcPr>
     </w:tblStylePr>
   </w:style>
-  <w:style w:type="table" w:styleId="1368">
+  <w:style w:type="table" w:styleId="1404">
     <w:name w:val="Grid Table 1 Light - Accent 3"/>
-    <w:basedOn w:val="1357"/>
+    <w:basedOn w:val="1393"/>
     <w:uiPriority w:val="99"/>
     <w:pPr>
       <w:pBdr/>
@@ -37739,9 +37876,9 @@
       </w:tcPr>
     </w:tblStylePr>
   </w:style>
-  <w:style w:type="table" w:styleId="1369">
+  <w:style w:type="table" w:styleId="1405">
     <w:name w:val="Grid Table 1 Light - Accent 4"/>
-    <w:basedOn w:val="1357"/>
+    <w:basedOn w:val="1393"/>
     <w:uiPriority w:val="99"/>
     <w:pPr>
       <w:pBdr/>
@@ -37962,9 +38099,9 @@
       </w:tcPr>
     </w:tblStylePr>
   </w:style>
-  <w:style w:type="table" w:styleId="1370">
+  <w:style w:type="table" w:styleId="1406">
     <w:name w:val="Grid Table 1 Light - Accent 5"/>
-    <w:basedOn w:val="1357"/>
+    <w:basedOn w:val="1393"/>
     <w:uiPriority w:val="99"/>
     <w:pPr>
       <w:pBdr/>
@@ -38185,9 +38322,9 @@
       </w:tcPr>
     </w:tblStylePr>
   </w:style>
-  <w:style w:type="table" w:styleId="1371">
+  <w:style w:type="table" w:styleId="1407">
     <w:name w:val="Grid Table 1 Light - Accent 6"/>
-    <w:basedOn w:val="1357"/>
+    <w:basedOn w:val="1393"/>
     <w:uiPriority w:val="99"/>
     <w:pPr>
       <w:pBdr/>
@@ -38408,9 +38545,9 @@
       </w:tcPr>
     </w:tblStylePr>
   </w:style>
-  <w:style w:type="table" w:styleId="1372">
+  <w:style w:type="table" w:styleId="1408">
     <w:name w:val="Grid Table 2"/>
-    <w:basedOn w:val="1357"/>
+    <w:basedOn w:val="1393"/>
     <w:uiPriority w:val="99"/>
     <w:pPr>
       <w:pBdr/>
@@ -38640,9 +38777,9 @@
       </w:tcPr>
     </w:tblStylePr>
   </w:style>
-  <w:style w:type="table" w:styleId="1373">
+  <w:style w:type="table" w:styleId="1409">
     <w:name w:val="Grid Table 2 - Accent 1"/>
-    <w:basedOn w:val="1357"/>
+    <w:basedOn w:val="1393"/>
     <w:uiPriority w:val="99"/>
     <w:pPr>
       <w:pBdr/>
@@ -38872,9 +39009,9 @@
       </w:tcPr>
     </w:tblStylePr>
   </w:style>
-  <w:style w:type="table" w:styleId="1374">
+  <w:style w:type="table" w:styleId="1410">
     <w:name w:val="Grid Table 2 - Accent 2"/>
-    <w:basedOn w:val="1357"/>
+    <w:basedOn w:val="1393"/>
     <w:uiPriority w:val="99"/>
     <w:pPr>
       <w:pBdr/>
@@ -39104,9 +39241,9 @@
       </w:tcPr>
     </w:tblStylePr>
   </w:style>
-  <w:style w:type="table" w:styleId="1375">
+  <w:style w:type="table" w:styleId="1411">
     <w:name w:val="Grid Table 2 - Accent 3"/>
-    <w:basedOn w:val="1357"/>
+    <w:basedOn w:val="1393"/>
     <w:uiPriority w:val="99"/>
     <w:pPr>
       <w:pBdr/>
@@ -39336,9 +39473,9 @@
       </w:tcPr>
     </w:tblStylePr>
   </w:style>
-  <w:style w:type="table" w:styleId="1376">
+  <w:style w:type="table" w:styleId="1412">
     <w:name w:val="Grid Table 2 - Accent 4"/>
-    <w:basedOn w:val="1357"/>
+    <w:basedOn w:val="1393"/>
     <w:uiPriority w:val="99"/>
     <w:pPr>
       <w:pBdr/>
@@ -39568,9 +39705,9 @@
       </w:tcPr>
     </w:tblStylePr>
   </w:style>
-  <w:style w:type="table" w:styleId="1377">
+  <w:style w:type="table" w:styleId="1413">
     <w:name w:val="Grid Table 2 - Accent 5"/>
-    <w:basedOn w:val="1357"/>
+    <w:basedOn w:val="1393"/>
     <w:uiPriority w:val="99"/>
     <w:pPr>
       <w:pBdr/>
@@ -39800,9 +39937,9 @@
       </w:tcPr>
     </w:tblStylePr>
   </w:style>
-  <w:style w:type="table" w:styleId="1378">
+  <w:style w:type="table" w:styleId="1414">
     <w:name w:val="Grid Table 2 - Accent 6"/>
-    <w:basedOn w:val="1357"/>
+    <w:basedOn w:val="1393"/>
     <w:uiPriority w:val="99"/>
     <w:pPr>
       <w:pBdr/>
@@ -40032,9 +40169,9 @@
       </w:tcPr>
     </w:tblStylePr>
   </w:style>
-  <w:style w:type="table" w:styleId="1379">
+  <w:style w:type="table" w:styleId="1415">
     <w:name w:val="Grid Table 3"/>
-    <w:basedOn w:val="1357"/>
+    <w:basedOn w:val="1393"/>
     <w:uiPriority w:val="99"/>
     <w:pPr>
       <w:pBdr/>
@@ -40277,9 +40414,9 @@
       </w:tcPr>
     </w:tblStylePr>
   </w:style>
-  <w:style w:type="table" w:styleId="1380">
+  <w:style w:type="table" w:styleId="1416">
     <w:name w:val="Grid Table 3 - Accent 1"/>
-    <w:basedOn w:val="1357"/>
+    <w:basedOn w:val="1393"/>
     <w:uiPriority w:val="99"/>
     <w:pPr>
       <w:pBdr/>
@@ -40522,9 +40659,9 @@
       </w:tcPr>
     </w:tblStylePr>
   </w:style>
-  <w:style w:type="table" w:styleId="1381">
+  <w:style w:type="table" w:styleId="1417">
     <w:name w:val="Grid Table 3 - Accent 2"/>
-    <w:basedOn w:val="1357"/>
+    <w:basedOn w:val="1393"/>
     <w:uiPriority w:val="99"/>
     <w:pPr>
       <w:pBdr/>
@@ -40767,9 +40904,9 @@
       </w:tcPr>
     </w:tblStylePr>
   </w:style>
-  <w:style w:type="table" w:styleId="1382">
+  <w:style w:type="table" w:styleId="1418">
     <w:name w:val="Grid Table 3 - Accent 3"/>
-    <w:basedOn w:val="1357"/>
+    <w:basedOn w:val="1393"/>
     <w:uiPriority w:val="99"/>
     <w:pPr>
       <w:pBdr/>
@@ -41012,9 +41149,9 @@
       </w:tcPr>
     </w:tblStylePr>
   </w:style>
-  <w:style w:type="table" w:styleId="1383">
+  <w:style w:type="table" w:styleId="1419">
     <w:name w:val="Grid Table 3 - Accent 4"/>
-    <w:basedOn w:val="1357"/>
+    <w:basedOn w:val="1393"/>
     <w:uiPriority w:val="99"/>
     <w:pPr>
       <w:pBdr/>
@@ -41257,9 +41394,9 @@
       </w:tcPr>
     </w:tblStylePr>
   </w:style>
-  <w:style w:type="table" w:styleId="1384">
+  <w:style w:type="table" w:styleId="1420">
     <w:name w:val="Grid Table 3 - Accent 5"/>
-    <w:basedOn w:val="1357"/>
+    <w:basedOn w:val="1393"/>
     <w:uiPriority w:val="99"/>
     <w:pPr>
       <w:pBdr/>
@@ -41502,9 +41639,9 @@
       </w:tcPr>
     </w:tblStylePr>
   </w:style>
-  <w:style w:type="table" w:styleId="1385">
+  <w:style w:type="table" w:styleId="1421">
     <w:name w:val="Grid Table 3 - Accent 6"/>
-    <w:basedOn w:val="1357"/>
+    <w:basedOn w:val="1393"/>
     <w:uiPriority w:val="99"/>
     <w:pPr>
       <w:pBdr/>
@@ -41747,9 +41884,9 @@
       </w:tcPr>
     </w:tblStylePr>
   </w:style>
-  <w:style w:type="table" w:styleId="1386">
+  <w:style w:type="table" w:styleId="1422">
     <w:name w:val="Grid Table 4"/>
-    <w:basedOn w:val="1357"/>
+    <w:basedOn w:val="1393"/>
     <w:uiPriority w:val="59"/>
     <w:pPr>
       <w:pBdr/>
@@ -41980,9 +42117,9 @@
       </w:tcPr>
     </w:tblStylePr>
   </w:style>
-  <w:style w:type="table" w:styleId="1387">
+  <w:style w:type="table" w:styleId="1423">
     <w:name w:val="Grid Table 4 - Accent 1"/>
-    <w:basedOn w:val="1357"/>
+    <w:basedOn w:val="1393"/>
     <w:uiPriority w:val="59"/>
     <w:pPr>
       <w:pBdr/>
@@ -42213,9 +42350,9 @@
       </w:tcPr>
     </w:tblStylePr>
   </w:style>
-  <w:style w:type="table" w:styleId="1388">
+  <w:style w:type="table" w:styleId="1424">
     <w:name w:val="Grid Table 4 - Accent 2"/>
-    <w:basedOn w:val="1357"/>
+    <w:basedOn w:val="1393"/>
     <w:uiPriority w:val="59"/>
     <w:pPr>
       <w:pBdr/>
@@ -42446,9 +42583,9 @@
       </w:tcPr>
     </w:tblStylePr>
   </w:style>
-  <w:style w:type="table" w:styleId="1389">
+  <w:style w:type="table" w:styleId="1425">
     <w:name w:val="Grid Table 4 - Accent 3"/>
-    <w:basedOn w:val="1357"/>
+    <w:basedOn w:val="1393"/>
     <w:uiPriority w:val="59"/>
     <w:pPr>
       <w:pBdr/>
@@ -42679,9 +42816,9 @@
       </w:tcPr>
     </w:tblStylePr>
   </w:style>
-  <w:style w:type="table" w:styleId="1390">
+  <w:style w:type="table" w:styleId="1426">
     <w:name w:val="Grid Table 4 - Accent 4"/>
-    <w:basedOn w:val="1357"/>
+    <w:basedOn w:val="1393"/>
     <w:uiPriority w:val="59"/>
     <w:pPr>
       <w:pBdr/>
@@ -42912,9 +43049,9 @@
       </w:tcPr>
     </w:tblStylePr>
   </w:style>
-  <w:style w:type="table" w:styleId="1391">
+  <w:style w:type="table" w:styleId="1427">
     <w:name w:val="Grid Table 4 - Accent 5"/>
-    <w:basedOn w:val="1357"/>
+    <w:basedOn w:val="1393"/>
     <w:uiPriority w:val="59"/>
     <w:pPr>
       <w:pBdr/>
@@ -43145,9 +43282,9 @@
       </w:tcPr>
     </w:tblStylePr>
   </w:style>
-  <w:style w:type="table" w:styleId="1392">
+  <w:style w:type="table" w:styleId="1428">
     <w:name w:val="Grid Table 4 - Accent 6"/>
-    <w:basedOn w:val="1357"/>
+    <w:basedOn w:val="1393"/>
     <w:uiPriority w:val="59"/>
     <w:pPr>
       <w:pBdr/>
@@ -43378,9 +43515,9 @@
       </w:tcPr>
     </w:tblStylePr>
   </w:style>
-  <w:style w:type="table" w:styleId="1393">
+  <w:style w:type="table" w:styleId="1429">
     <w:name w:val="Grid Table 5 Dark"/>
-    <w:basedOn w:val="1357"/>
+    <w:basedOn w:val="1393"/>
     <w:uiPriority w:val="99"/>
     <w:pPr>
       <w:pBdr/>
@@ -43606,9 +43743,9 @@
       </w:tcPr>
     </w:tblStylePr>
   </w:style>
-  <w:style w:type="table" w:styleId="1394">
+  <w:style w:type="table" w:styleId="1430">
     <w:name w:val="Grid Table 5 Dark- Accent 1"/>
-    <w:basedOn w:val="1357"/>
+    <w:basedOn w:val="1393"/>
     <w:uiPriority w:val="99"/>
     <w:pPr>
       <w:pBdr/>
@@ -43834,9 +43971,9 @@
       </w:tcPr>
     </w:tblStylePr>
   </w:style>
-  <w:style w:type="table" w:styleId="1395">
+  <w:style w:type="table" w:styleId="1431">
     <w:name w:val="Grid Table 5 Dark - Accent 2"/>
-    <w:basedOn w:val="1357"/>
+    <w:basedOn w:val="1393"/>
     <w:uiPriority w:val="99"/>
     <w:pPr>
       <w:pBdr/>
@@ -44062,9 +44199,9 @@
       </w:tcPr>
     </w:tblStylePr>
   </w:style>
-  <w:style w:type="table" w:styleId="1396">
+  <w:style w:type="table" w:styleId="1432">
     <w:name w:val="Grid Table 5 Dark - Accent 3"/>
-    <w:basedOn w:val="1357"/>
+    <w:basedOn w:val="1393"/>
     <w:uiPriority w:val="99"/>
     <w:pPr>
       <w:pBdr/>
@@ -44290,9 +44427,9 @@
       </w:tcPr>
     </w:tblStylePr>
   </w:style>
-  <w:style w:type="table" w:styleId="1397">
+  <w:style w:type="table" w:styleId="1433">
     <w:name w:val="Grid Table 5 Dark- Accent 4"/>
-    <w:basedOn w:val="1357"/>
+    <w:basedOn w:val="1393"/>
     <w:uiPriority w:val="99"/>
     <w:pPr>
       <w:pBdr/>
@@ -44518,9 +44655,9 @@
       </w:tcPr>
     </w:tblStylePr>
   </w:style>
-  <w:style w:type="table" w:styleId="1398">
+  <w:style w:type="table" w:styleId="1434">
     <w:name w:val="Grid Table 5 Dark - Accent 5"/>
-    <w:basedOn w:val="1357"/>
+    <w:basedOn w:val="1393"/>
     <w:uiPriority w:val="99"/>
     <w:pPr>
       <w:pBdr/>
@@ -44746,9 +44883,9 @@
       </w:tcPr>
     </w:tblStylePr>
   </w:style>
-  <w:style w:type="table" w:styleId="1399">
+  <w:style w:type="table" w:styleId="1435">
     <w:name w:val="Grid Table 5 Dark - Accent 6"/>
-    <w:basedOn w:val="1357"/>
+    <w:basedOn w:val="1393"/>
     <w:uiPriority w:val="99"/>
     <w:pPr>
       <w:pBdr/>
@@ -44974,9 +45111,9 @@
       </w:tcPr>
     </w:tblStylePr>
   </w:style>
-  <w:style w:type="table" w:styleId="1400">
+  <w:style w:type="table" w:styleId="1436">
     <w:name w:val="Grid Table 6 Colorful"/>
-    <w:basedOn w:val="1357"/>
+    <w:basedOn w:val="1393"/>
     <w:uiPriority w:val="99"/>
     <w:pPr>
       <w:pBdr/>
@@ -45204,9 +45341,9 @@
       </w:tcPr>
     </w:tblStylePr>
   </w:style>
-  <w:style w:type="table" w:styleId="1401">
+  <w:style w:type="table" w:styleId="1437">
     <w:name w:val="Grid Table 6 Colorful - Accent 1"/>
-    <w:basedOn w:val="1357"/>
+    <w:basedOn w:val="1393"/>
     <w:uiPriority w:val="99"/>
     <w:pPr>
       <w:pBdr/>
@@ -45434,9 +45571,9 @@
       </w:tcPr>
     </w:tblStylePr>
   </w:style>
-  <w:style w:type="table" w:styleId="1402">
+  <w:style w:type="table" w:styleId="1438">
     <w:name w:val="Grid Table 6 Colorful - Accent 2"/>
-    <w:basedOn w:val="1357"/>
+    <w:basedOn w:val="1393"/>
     <w:uiPriority w:val="99"/>
     <w:pPr>
       <w:pBdr/>
@@ -45664,9 +45801,9 @@
       </w:tcPr>
     </w:tblStylePr>
   </w:style>
-  <w:style w:type="table" w:styleId="1403">
+  <w:style w:type="table" w:styleId="1439">
     <w:name w:val="Grid Table 6 Colorful - Accent 3"/>
-    <w:basedOn w:val="1357"/>
+    <w:basedOn w:val="1393"/>
     <w:uiPriority w:val="99"/>
     <w:pPr>
       <w:pBdr/>
@@ -45894,9 +46031,9 @@
       </w:tcPr>
     </w:tblStylePr>
   </w:style>
-  <w:style w:type="table" w:styleId="1404">
+  <w:style w:type="table" w:styleId="1440">
     <w:name w:val="Grid Table 6 Colorful - Accent 4"/>
-    <w:basedOn w:val="1357"/>
+    <w:basedOn w:val="1393"/>
     <w:uiPriority w:val="99"/>
     <w:pPr>
       <w:pBdr/>
@@ -46124,9 +46261,9 @@
       </w:tcPr>
     </w:tblStylePr>
   </w:style>
-  <w:style w:type="table" w:styleId="1405">
+  <w:style w:type="table" w:styleId="1441">
     <w:name w:val="Grid Table 6 Colorful - Accent 5"/>
-    <w:basedOn w:val="1357"/>
+    <w:basedOn w:val="1393"/>
     <w:uiPriority w:val="99"/>
     <w:pPr>
       <w:pBdr/>
@@ -46354,9 +46491,9 @@
       </w:tcPr>
     </w:tblStylePr>
   </w:style>
-  <w:style w:type="table" w:styleId="1406">
+  <w:style w:type="table" w:styleId="1442">
     <w:name w:val="Grid Table 6 Colorful - Accent 6"/>
-    <w:basedOn w:val="1357"/>
+    <w:basedOn w:val="1393"/>
     <w:uiPriority w:val="99"/>
     <w:pPr>
       <w:pBdr/>
@@ -46584,9 +46721,9 @@
       </w:tcPr>
     </w:tblStylePr>
   </w:style>
-  <w:style w:type="table" w:styleId="1407">
+  <w:style w:type="table" w:styleId="1443">
     <w:name w:val="Grid Table 7 Colorful"/>
-    <w:basedOn w:val="1357"/>
+    <w:basedOn w:val="1393"/>
     <w:uiPriority w:val="99"/>
     <w:pPr>
       <w:pBdr/>
@@ -46838,9 +46975,9 @@
       </w:tcPr>
     </w:tblStylePr>
   </w:style>
-  <w:style w:type="table" w:styleId="1408">
+  <w:style w:type="table" w:styleId="1444">
     <w:name w:val="Grid Table 7 Colorful - Accent 1"/>
-    <w:basedOn w:val="1357"/>
+    <w:basedOn w:val="1393"/>
     <w:uiPriority w:val="99"/>
     <w:pPr>
       <w:pBdr/>
@@ -47092,9 +47229,9 @@
       </w:tcPr>
     </w:tblStylePr>
   </w:style>
-  <w:style w:type="table" w:styleId="1409">
+  <w:style w:type="table" w:styleId="1445">
     <w:name w:val="Grid Table 7 Colorful - Accent 2"/>
-    <w:basedOn w:val="1357"/>
+    <w:basedOn w:val="1393"/>
     <w:uiPriority w:val="99"/>
     <w:pPr>
       <w:pBdr/>
@@ -47346,9 +47483,9 @@
       </w:tcPr>
     </w:tblStylePr>
   </w:style>
-  <w:style w:type="table" w:styleId="1410">
+  <w:style w:type="table" w:styleId="1446">
     <w:name w:val="Grid Table 7 Colorful - Accent 3"/>
-    <w:basedOn w:val="1357"/>
+    <w:basedOn w:val="1393"/>
     <w:uiPriority w:val="99"/>
     <w:pPr>
       <w:pBdr/>
@@ -47600,9 +47737,9 @@
       </w:tcPr>
     </w:tblStylePr>
   </w:style>
-  <w:style w:type="table" w:styleId="1411">
+  <w:style w:type="table" w:styleId="1447">
     <w:name w:val="Grid Table 7 Colorful - Accent 4"/>
-    <w:basedOn w:val="1357"/>
+    <w:basedOn w:val="1393"/>
     <w:uiPriority w:val="99"/>
     <w:pPr>
       <w:pBdr/>
@@ -47854,9 +47991,9 @@
       </w:tcPr>
     </w:tblStylePr>
   </w:style>
-  <w:style w:type="table" w:styleId="1412">
+  <w:style w:type="table" w:styleId="1448">
     <w:name w:val="Grid Table 7 Colorful - Accent 5"/>
-    <w:basedOn w:val="1357"/>
+    <w:basedOn w:val="1393"/>
     <w:uiPriority w:val="99"/>
     <w:pPr>
       <w:pBdr/>
@@ -48108,9 +48245,9 @@
       </w:tcPr>
     </w:tblStylePr>
   </w:style>
-  <w:style w:type="table" w:styleId="1413">
+  <w:style w:type="table" w:styleId="1449">
     <w:name w:val="Grid Table 7 Colorful - Accent 6"/>
-    <w:basedOn w:val="1357"/>
+    <w:basedOn w:val="1393"/>
     <w:uiPriority w:val="99"/>
     <w:pPr>
       <w:pBdr/>
@@ -48362,9 +48499,9 @@
       </w:tcPr>
     </w:tblStylePr>
   </w:style>
-  <w:style w:type="table" w:styleId="1414">
+  <w:style w:type="table" w:styleId="1450">
     <w:name w:val="List Table 1 Light"/>
-    <w:basedOn w:val="1357"/>
+    <w:basedOn w:val="1393"/>
     <w:uiPriority w:val="99"/>
     <w:pPr>
       <w:pBdr/>
@@ -48578,9 +48715,9 @@
       </w:tcPr>
     </w:tblStylePr>
   </w:style>
-  <w:style w:type="table" w:styleId="1415">
+  <w:style w:type="table" w:styleId="1451">
     <w:name w:val="List Table 1 Light - Accent 1"/>
-    <w:basedOn w:val="1357"/>
+    <w:basedOn w:val="1393"/>
     <w:uiPriority w:val="99"/>
     <w:pPr>
       <w:pBdr/>
@@ -48794,9 +48931,9 @@
       </w:tcPr>
     </w:tblStylePr>
   </w:style>
-  <w:style w:type="table" w:styleId="1416">
+  <w:style w:type="table" w:styleId="1452">
     <w:name w:val="List Table 1 Light - Accent 2"/>
-    <w:basedOn w:val="1357"/>
+    <w:basedOn w:val="1393"/>
     <w:uiPriority w:val="99"/>
     <w:pPr>
       <w:pBdr/>
@@ -49010,9 +49147,9 @@
       </w:tcPr>
     </w:tblStylePr>
   </w:style>
-  <w:style w:type="table" w:styleId="1417">
+  <w:style w:type="table" w:styleId="1453">
     <w:name w:val="List Table 1 Light - Accent 3"/>
-    <w:basedOn w:val="1357"/>
+    <w:basedOn w:val="1393"/>
     <w:uiPriority w:val="99"/>
     <w:pPr>
       <w:pBdr/>
@@ -49226,9 +49363,9 @@
       </w:tcPr>
     </w:tblStylePr>
   </w:style>
-  <w:style w:type="table" w:styleId="1418">
+  <w:style w:type="table" w:styleId="1454">
     <w:name w:val="List Table 1 Light - Accent 4"/>
-    <w:basedOn w:val="1357"/>
+    <w:basedOn w:val="1393"/>
     <w:uiPriority w:val="99"/>
     <w:pPr>
       <w:pBdr/>
@@ -49442,9 +49579,9 @@
       </w:tcPr>
     </w:tblStylePr>
   </w:style>
-  <w:style w:type="table" w:styleId="1419">
+  <w:style w:type="table" w:styleId="1455">
     <w:name w:val="List Table 1 Light - Accent 5"/>
-    <w:basedOn w:val="1357"/>
+    <w:basedOn w:val="1393"/>
     <w:uiPriority w:val="99"/>
     <w:pPr>
       <w:pBdr/>
@@ -49658,9 +49795,9 @@
       </w:tcPr>
     </w:tblStylePr>
   </w:style>
-  <w:style w:type="table" w:styleId="1420">
+  <w:style w:type="table" w:styleId="1456">
     <w:name w:val="List Table 1 Light - Accent 6"/>
-    <w:basedOn w:val="1357"/>
+    <w:basedOn w:val="1393"/>
     <w:uiPriority w:val="99"/>
     <w:pPr>
       <w:pBdr/>
@@ -49874,9 +50011,9 @@
       </w:tcPr>
     </w:tblStylePr>
   </w:style>
-  <w:style w:type="table" w:styleId="1421">
+  <w:style w:type="table" w:styleId="1457">
     <w:name w:val="List Table 2"/>
-    <w:basedOn w:val="1357"/>
+    <w:basedOn w:val="1393"/>
     <w:uiPriority w:val="99"/>
     <w:pPr>
       <w:pBdr/>
@@ -50112,9 +50249,9 @@
       </w:tcPr>
     </w:tblStylePr>
   </w:style>
-  <w:style w:type="table" w:styleId="1422">
+  <w:style w:type="table" w:styleId="1458">
     <w:name w:val="List Table 2 - Accent 1"/>
-    <w:basedOn w:val="1357"/>
+    <w:basedOn w:val="1393"/>
     <w:uiPriority w:val="99"/>
     <w:pPr>
       <w:pBdr/>
@@ -50350,9 +50487,9 @@
       </w:tcPr>
     </w:tblStylePr>
   </w:style>
-  <w:style w:type="table" w:styleId="1423">
+  <w:style w:type="table" w:styleId="1459">
     <w:name w:val="List Table 2 - Accent 2"/>
-    <w:basedOn w:val="1357"/>
+    <w:basedOn w:val="1393"/>
     <w:uiPriority w:val="99"/>
     <w:pPr>
       <w:pBdr/>
@@ -50588,9 +50725,9 @@
       </w:tcPr>
     </w:tblStylePr>
   </w:style>
-  <w:style w:type="table" w:styleId="1424">
+  <w:style w:type="table" w:styleId="1460">
     <w:name w:val="List Table 2 - Accent 3"/>
-    <w:basedOn w:val="1357"/>
+    <w:basedOn w:val="1393"/>
     <w:uiPriority w:val="99"/>
     <w:pPr>
       <w:pBdr/>
@@ -50826,9 +50963,9 @@
       </w:tcPr>
     </w:tblStylePr>
   </w:style>
-  <w:style w:type="table" w:styleId="1425">
+  <w:style w:type="table" w:styleId="1461">
     <w:name w:val="List Table 2 - Accent 4"/>
-    <w:basedOn w:val="1357"/>
+    <w:basedOn w:val="1393"/>
     <w:uiPriority w:val="99"/>
     <w:pPr>
       <w:pBdr/>
@@ -51064,9 +51201,9 @@
       </w:tcPr>
     </w:tblStylePr>
   </w:style>
-  <w:style w:type="table" w:styleId="1426">
+  <w:style w:type="table" w:styleId="1462">
     <w:name w:val="List Table 2 - Accent 5"/>
-    <w:basedOn w:val="1357"/>
+    <w:basedOn w:val="1393"/>
     <w:uiPriority w:val="99"/>
     <w:pPr>
       <w:pBdr/>
@@ -51302,9 +51439,9 @@
       </w:tcPr>
     </w:tblStylePr>
   </w:style>
-  <w:style w:type="table" w:styleId="1427">
+  <w:style w:type="table" w:styleId="1463">
     <w:name w:val="List Table 2 - Accent 6"/>
-    <w:basedOn w:val="1357"/>
+    <w:basedOn w:val="1393"/>
     <w:uiPriority w:val="99"/>
     <w:pPr>
       <w:pBdr/>
@@ -51540,9 +51677,9 @@
       </w:tcPr>
     </w:tblStylePr>
   </w:style>
-  <w:style w:type="table" w:styleId="1428">
+  <w:style w:type="table" w:styleId="1464">
     <w:name w:val="List Table 3"/>
-    <w:basedOn w:val="1357"/>
+    <w:basedOn w:val="1393"/>
     <w:uiPriority w:val="99"/>
     <w:pPr>
       <w:pBdr/>
@@ -51768,9 +51905,9 @@
       </w:tcPr>
     </w:tblStylePr>
   </w:style>
-  <w:style w:type="table" w:styleId="1429">
+  <w:style w:type="table" w:styleId="1465">
     <w:name w:val="List Table 3 - Accent 1"/>
-    <w:basedOn w:val="1357"/>
+    <w:basedOn w:val="1393"/>
     <w:uiPriority w:val="99"/>
     <w:pPr>
       <w:pBdr/>
@@ -51996,9 +52133,9 @@
       </w:tcPr>
     </w:tblStylePr>
   </w:style>
-  <w:style w:type="table" w:styleId="1430">
+  <w:style w:type="table" w:styleId="1466">
     <w:name w:val="List Table 3 - Accent 2"/>
-    <w:basedOn w:val="1357"/>
+    <w:basedOn w:val="1393"/>
     <w:uiPriority w:val="99"/>
     <w:pPr>
       <w:pBdr/>
@@ -52224,9 +52361,9 @@
       </w:tcPr>
     </w:tblStylePr>
   </w:style>
-  <w:style w:type="table" w:styleId="1431">
+  <w:style w:type="table" w:styleId="1467">
     <w:name w:val="List Table 3 - Accent 3"/>
-    <w:basedOn w:val="1357"/>
+    <w:basedOn w:val="1393"/>
     <w:uiPriority w:val="99"/>
     <w:pPr>
       <w:pBdr/>
@@ -52452,9 +52589,9 @@
       </w:tcPr>
     </w:tblStylePr>
   </w:style>
-  <w:style w:type="table" w:styleId="1432">
+  <w:style w:type="table" w:styleId="1468">
     <w:name w:val="List Table 3 - Accent 4"/>
-    <w:basedOn w:val="1357"/>
+    <w:basedOn w:val="1393"/>
     <w:uiPriority w:val="99"/>
     <w:pPr>
       <w:pBdr/>
@@ -52680,9 +52817,9 @@
       </w:tcPr>
     </w:tblStylePr>
   </w:style>
-  <w:style w:type="table" w:styleId="1433">
+  <w:style w:type="table" w:styleId="1469">
     <w:name w:val="List Table 3 - Accent 5"/>
-    <w:basedOn w:val="1357"/>
+    <w:basedOn w:val="1393"/>
     <w:uiPriority w:val="99"/>
     <w:pPr>
       <w:pBdr/>
@@ -52908,9 +53045,9 @@
       </w:tcPr>
     </w:tblStylePr>
   </w:style>
-  <w:style w:type="table" w:styleId="1434">
+  <w:style w:type="table" w:styleId="1470">
     <w:name w:val="List Table 3 - Accent 6"/>
-    <w:basedOn w:val="1357"/>
+    <w:basedOn w:val="1393"/>
     <w:uiPriority w:val="99"/>
     <w:pPr>
       <w:pBdr/>
@@ -53136,9 +53273,9 @@
       </w:tcPr>
     </w:tblStylePr>
   </w:style>
-  <w:style w:type="table" w:styleId="1435">
+  <w:style w:type="table" w:styleId="1471">
     <w:name w:val="List Table 4"/>
-    <w:basedOn w:val="1357"/>
+    <w:basedOn w:val="1393"/>
     <w:uiPriority w:val="99"/>
     <w:pPr>
       <w:pBdr/>
@@ -53361,9 +53498,9 @@
       </w:tcPr>
     </w:tblStylePr>
   </w:style>
-  <w:style w:type="table" w:styleId="1436">
+  <w:style w:type="table" w:styleId="1472">
     <w:name w:val="List Table 4 - Accent 1"/>
-    <w:basedOn w:val="1357"/>
+    <w:basedOn w:val="1393"/>
     <w:uiPriority w:val="99"/>
     <w:pPr>
       <w:pBdr/>
@@ -53586,9 +53723,9 @@
       </w:tcPr>
     </w:tblStylePr>
   </w:style>
-  <w:style w:type="table" w:styleId="1437">
+  <w:style w:type="table" w:styleId="1473">
     <w:name w:val="List Table 4 - Accent 2"/>
-    <w:basedOn w:val="1357"/>
+    <w:basedOn w:val="1393"/>
     <w:uiPriority w:val="99"/>
     <w:pPr>
       <w:pBdr/>
@@ -53811,9 +53948,9 @@
       </w:tcPr>
     </w:tblStylePr>
   </w:style>
-  <w:style w:type="table" w:styleId="1438">
+  <w:style w:type="table" w:styleId="1474">
     <w:name w:val="List Table 4 - Accent 3"/>
-    <w:basedOn w:val="1357"/>
+    <w:basedOn w:val="1393"/>
     <w:uiPriority w:val="99"/>
     <w:pPr>
       <w:pBdr/>
@@ -54036,9 +54173,9 @@
       </w:tcPr>
     </w:tblStylePr>
   </w:style>
-  <w:style w:type="table" w:styleId="1439">
+  <w:style w:type="table" w:styleId="1475">
     <w:name w:val="List Table 4 - Accent 4"/>
-    <w:basedOn w:val="1357"/>
+    <w:basedOn w:val="1393"/>
     <w:uiPriority w:val="99"/>
     <w:pPr>
       <w:pBdr/>
@@ -54261,9 +54398,9 @@
       </w:tcPr>
     </w:tblStylePr>
   </w:style>
-  <w:style w:type="table" w:styleId="1440">
+  <w:style w:type="table" w:styleId="1476">
     <w:name w:val="List Table 4 - Accent 5"/>
-    <w:basedOn w:val="1357"/>
+    <w:basedOn w:val="1393"/>
     <w:uiPriority w:val="99"/>
     <w:pPr>
       <w:pBdr/>
@@ -54486,9 +54623,9 @@
       </w:tcPr>
     </w:tblStylePr>
   </w:style>
-  <w:style w:type="table" w:styleId="1441">
+  <w:style w:type="table" w:styleId="1477">
     <w:name w:val="List Table 4 - Accent 6"/>
-    <w:basedOn w:val="1357"/>
+    <w:basedOn w:val="1393"/>
     <w:uiPriority w:val="99"/>
     <w:pPr>
       <w:pBdr/>
@@ -54711,9 +54848,9 @@
       </w:tcPr>
     </w:tblStylePr>
   </w:style>
-  <w:style w:type="table" w:styleId="1442">
+  <w:style w:type="table" w:styleId="1478">
     <w:name w:val="List Table 5 Dark"/>
-    <w:basedOn w:val="1357"/>
+    <w:basedOn w:val="1393"/>
     <w:uiPriority w:val="99"/>
     <w:pPr>
       <w:pBdr/>
@@ -54953,9 +55090,9 @@
       </w:tcPr>
     </w:tblStylePr>
   </w:style>
-  <w:style w:type="table" w:styleId="1443">
+  <w:style w:type="table" w:styleId="1479">
     <w:name w:val="List Table 5 Dark - Accent 1"/>
-    <w:basedOn w:val="1357"/>
+    <w:basedOn w:val="1393"/>
     <w:uiPriority w:val="99"/>
     <w:pPr>
       <w:pBdr/>
@@ -55195,9 +55332,9 @@
       </w:tcPr>
     </w:tblStylePr>
   </w:style>
-  <w:style w:type="table" w:styleId="1444">
+  <w:style w:type="table" w:styleId="1480">
     <w:name w:val="List Table 5 Dark - Accent 2"/>
-    <w:basedOn w:val="1357"/>
+    <w:basedOn w:val="1393"/>
     <w:uiPriority w:val="99"/>
     <w:pPr>
       <w:pBdr/>
@@ -55437,9 +55574,9 @@
       </w:tcPr>
     </w:tblStylePr>
   </w:style>
-  <w:style w:type="table" w:styleId="1445">
+  <w:style w:type="table" w:styleId="1481">
     <w:name w:val="List Table 5 Dark - Accent 3"/>
-    <w:basedOn w:val="1357"/>
+    <w:basedOn w:val="1393"/>
     <w:uiPriority w:val="99"/>
     <w:pPr>
       <w:pBdr/>
@@ -55679,9 +55816,9 @@
       </w:tcPr>
     </w:tblStylePr>
   </w:style>
-  <w:style w:type="table" w:styleId="1446">
+  <w:style w:type="table" w:styleId="1482">
     <w:name w:val="List Table 5 Dark - Accent 4"/>
-    <w:basedOn w:val="1357"/>
+    <w:basedOn w:val="1393"/>
     <w:uiPriority w:val="99"/>
     <w:pPr>
       <w:pBdr/>
@@ -55921,9 +56058,9 @@
       </w:tcPr>
     </w:tblStylePr>
   </w:style>
-  <w:style w:type="table" w:styleId="1447">
+  <w:style w:type="table" w:styleId="1483">
     <w:name w:val="List Table 5 Dark - Accent 5"/>
-    <w:basedOn w:val="1357"/>
+    <w:basedOn w:val="1393"/>
     <w:uiPriority w:val="99"/>
     <w:pPr>
       <w:pBdr/>
@@ -56163,9 +56300,9 @@
       </w:tcPr>
     </w:tblStylePr>
   </w:style>
-  <w:style w:type="table" w:styleId="1448">
+  <w:style w:type="table" w:styleId="1484">
     <w:name w:val="List Table 5 Dark - Accent 6"/>
-    <w:basedOn w:val="1357"/>
+    <w:basedOn w:val="1393"/>
     <w:uiPriority w:val="99"/>
     <w:pPr>
       <w:pBdr/>
@@ -56405,9 +56542,9 @@
       </w:tcPr>
     </w:tblStylePr>
   </w:style>
-  <w:style w:type="table" w:styleId="1449">
+  <w:style w:type="table" w:styleId="1485">
     <w:name w:val="List Table 6 Colorful"/>
-    <w:basedOn w:val="1357"/>
+    <w:basedOn w:val="1393"/>
     <w:uiPriority w:val="99"/>
     <w:pPr>
       <w:pBdr/>
@@ -56628,9 +56765,9 @@
       </w:tcPr>
     </w:tblStylePr>
   </w:style>
-  <w:style w:type="table" w:styleId="1450">
+  <w:style w:type="table" w:styleId="1486">
     <w:name w:val="List Table 6 Colorful - Accent 1"/>
-    <w:basedOn w:val="1357"/>
+    <w:basedOn w:val="1393"/>
     <w:uiPriority w:val="99"/>
     <w:pPr>
       <w:pBdr/>
@@ -56851,9 +56988,9 @@
       </w:tcPr>
     </w:tblStylePr>
   </w:style>
-  <w:style w:type="table" w:styleId="1451">
+  <w:style w:type="table" w:styleId="1487">
     <w:name w:val="List Table 6 Colorful - Accent 2"/>
-    <w:basedOn w:val="1357"/>
+    <w:basedOn w:val="1393"/>
     <w:uiPriority w:val="99"/>
     <w:pPr>
       <w:pBdr/>
@@ -57074,9 +57211,9 @@
       </w:tcPr>
     </w:tblStylePr>
   </w:style>
-  <w:style w:type="table" w:styleId="1452">
+  <w:style w:type="table" w:styleId="1488">
     <w:name w:val="List Table 6 Colorful - Accent 3"/>
-    <w:basedOn w:val="1357"/>
+    <w:basedOn w:val="1393"/>
     <w:uiPriority w:val="99"/>
     <w:pPr>
       <w:pBdr/>
@@ -57297,9 +57434,9 @@
       </w:tcPr>
     </w:tblStylePr>
   </w:style>
-  <w:style w:type="table" w:styleId="1453">
+  <w:style w:type="table" w:styleId="1489">
     <w:name w:val="List Table 6 Colorful - Accent 4"/>
-    <w:basedOn w:val="1357"/>
+    <w:basedOn w:val="1393"/>
     <w:uiPriority w:val="99"/>
     <w:pPr>
       <w:pBdr/>
@@ -57520,9 +57657,9 @@
       </w:tcPr>
     </w:tblStylePr>
   </w:style>
-  <w:style w:type="table" w:styleId="1454">
+  <w:style w:type="table" w:styleId="1490">
     <w:name w:val="List Table 6 Colorful - Accent 5"/>
-    <w:basedOn w:val="1357"/>
+    <w:basedOn w:val="1393"/>
     <w:uiPriority w:val="99"/>
     <w:pPr>
       <w:pBdr/>
@@ -57743,9 +57880,9 @@
       </w:tcPr>
     </w:tblStylePr>
   </w:style>
-  <w:style w:type="table" w:styleId="1455">
+  <w:style w:type="table" w:styleId="1491">
     <w:name w:val="List Table 6 Colorful - Accent 6"/>
-    <w:basedOn w:val="1357"/>
+    <w:basedOn w:val="1393"/>
     <w:uiPriority w:val="99"/>
     <w:pPr>
       <w:pBdr/>
@@ -57966,9 +58103,9 @@
       </w:tcPr>
     </w:tblStylePr>
   </w:style>
-  <w:style w:type="table" w:styleId="1456">
+  <w:style w:type="table" w:styleId="1492">
     <w:name w:val="List Table 7 Colorful"/>
-    <w:basedOn w:val="1357"/>
+    <w:basedOn w:val="1393"/>
     <w:uiPriority w:val="99"/>
     <w:pPr>
       <w:pBdr/>
@@ -58222,9 +58359,9 @@
       </w:tcPr>
     </w:tblStylePr>
   </w:style>
-  <w:style w:type="table" w:styleId="1457">
+  <w:style w:type="table" w:styleId="1493">
     <w:name w:val="List Table 7 Colorful - Accent 1"/>
-    <w:basedOn w:val="1357"/>
+    <w:basedOn w:val="1393"/>
     <w:uiPriority w:val="99"/>
     <w:pPr>
       <w:pBdr/>
@@ -58478,9 +58615,9 @@
       </w:tcPr>
     </w:tblStylePr>
   </w:style>
-  <w:style w:type="table" w:styleId="1458">
+  <w:style w:type="table" w:styleId="1494">
     <w:name w:val="List Table 7 Colorful - Accent 2"/>
-    <w:basedOn w:val="1357"/>
+    <w:basedOn w:val="1393"/>
     <w:uiPriority w:val="99"/>
     <w:pPr>
       <w:pBdr/>
@@ -58734,9 +58871,9 @@
       </w:tcPr>
     </w:tblStylePr>
   </w:style>
-  <w:style w:type="table" w:styleId="1459">
+  <w:style w:type="table" w:styleId="1495">
     <w:name w:val="List Table 7 Colorful - Accent 3"/>
-    <w:basedOn w:val="1357"/>
+    <w:basedOn w:val="1393"/>
     <w:uiPriority w:val="99"/>
     <w:pPr>
       <w:pBdr/>
@@ -58990,9 +59127,9 @@
       </w:tcPr>
     </w:tblStylePr>
   </w:style>
-  <w:style w:type="table" w:styleId="1460">
+  <w:style w:type="table" w:styleId="1496">
     <w:name w:val="List Table 7 Colorful - Accent 4"/>
-    <w:basedOn w:val="1357"/>
+    <w:basedOn w:val="1393"/>
     <w:uiPriority w:val="99"/>
     <w:pPr>
       <w:pBdr/>
@@ -59246,9 +59383,9 @@
       </w:tcPr>
     </w:tblStylePr>
   </w:style>
-  <w:style w:type="table" w:styleId="1461">
+  <w:style w:type="table" w:styleId="1497">
     <w:name w:val="List Table 7 Colorful - Accent 5"/>
-    <w:basedOn w:val="1357"/>
+    <w:basedOn w:val="1393"/>
     <w:uiPriority w:val="99"/>
     <w:pPr>
       <w:pBdr/>
@@ -59502,9 +59639,9 @@
       </w:tcPr>
     </w:tblStylePr>
   </w:style>
-  <w:style w:type="table" w:styleId="1462">
+  <w:style w:type="table" w:styleId="1498">
     <w:name w:val="List Table 7 Colorful - Accent 6"/>
-    <w:basedOn w:val="1357"/>
+    <w:basedOn w:val="1393"/>
     <w:uiPriority w:val="99"/>
     <w:pPr>
       <w:pBdr/>
@@ -59758,9 +59895,9 @@
       </w:tcPr>
     </w:tblStylePr>
   </w:style>
-  <w:style w:type="table" w:styleId="1463">
+  <w:style w:type="table" w:styleId="1499">
     <w:name w:val="Lined - Accent"/>
-    <w:basedOn w:val="1357"/>
+    <w:basedOn w:val="1393"/>
     <w:uiPriority w:val="99"/>
     <w:pPr>
       <w:pBdr/>
@@ -59995,9 +60132,9 @@
       </w:tcPr>
     </w:tblStylePr>
   </w:style>
-  <w:style w:type="table" w:styleId="1464">
+  <w:style w:type="table" w:styleId="1500">
     <w:name w:val="Lined - Accent 1"/>
-    <w:basedOn w:val="1357"/>
+    <w:basedOn w:val="1393"/>
     <w:uiPriority w:val="99"/>
     <w:pPr>
       <w:pBdr/>
@@ -60232,9 +60369,9 @@
       </w:tcPr>
     </w:tblStylePr>
   </w:style>
-  <w:style w:type="table" w:styleId="1465">
+  <w:style w:type="table" w:styleId="1501">
     <w:name w:val="Lined - Accent 2"/>
-    <w:basedOn w:val="1357"/>
+    <w:basedOn w:val="1393"/>
     <w:uiPriority w:val="99"/>
     <w:pPr>
       <w:pBdr/>
@@ -60469,9 +60606,9 @@
       </w:tcPr>
     </w:tblStylePr>
   </w:style>
-  <w:style w:type="table" w:styleId="1466">
+  <w:style w:type="table" w:styleId="1502">
     <w:name w:val="Lined - Accent 3"/>
-    <w:basedOn w:val="1357"/>
+    <w:basedOn w:val="1393"/>
     <w:uiPriority w:val="99"/>
     <w:pPr>
       <w:pBdr/>
@@ -60706,9 +60843,9 @@
       </w:tcPr>
     </w:tblStylePr>
   </w:style>
-  <w:style w:type="table" w:styleId="1467">
+  <w:style w:type="table" w:styleId="1503">
     <w:name w:val="Lined - Accent 4"/>
-    <w:basedOn w:val="1357"/>
+    <w:basedOn w:val="1393"/>
     <w:uiPriority w:val="99"/>
     <w:pPr>
       <w:pBdr/>
@@ -60943,9 +61080,9 @@
       </w:tcPr>
     </w:tblStylePr>
   </w:style>
-  <w:style w:type="table" w:styleId="1468">
+  <w:style w:type="table" w:styleId="1504">
     <w:name w:val="Lined - Accent 5"/>
-    <w:basedOn w:val="1357"/>
+    <w:basedOn w:val="1393"/>
     <w:uiPriority w:val="99"/>
     <w:pPr>
       <w:pBdr/>
@@ -61180,9 +61317,9 @@
       </w:tcPr>
     </w:tblStylePr>
   </w:style>
-  <w:style w:type="table" w:styleId="1469">
+  <w:style w:type="table" w:styleId="1505">
     <w:name w:val="Lined - Accent 6"/>
-    <w:basedOn w:val="1357"/>
+    <w:basedOn w:val="1393"/>
     <w:uiPriority w:val="99"/>
     <w:pPr>
       <w:pBdr/>
@@ -61417,9 +61554,9 @@
       </w:tcPr>
     </w:tblStylePr>
   </w:style>
-  <w:style w:type="table" w:styleId="1470">
+  <w:style w:type="table" w:styleId="1506">
     <w:name w:val="Bordered &amp; Lined - Accent"/>
-    <w:basedOn w:val="1357"/>
+    <w:basedOn w:val="1393"/>
     <w:uiPriority w:val="99"/>
     <w:pPr>
       <w:pBdr/>
@@ -61661,9 +61798,9 @@
       </w:tcPr>
     </w:tblStylePr>
   </w:style>
-  <w:style w:type="table" w:styleId="1471">
+  <w:style w:type="table" w:styleId="1507">
     <w:name w:val="Bordered &amp; Lined - Accent 1"/>
-    <w:basedOn w:val="1357"/>
+    <w:basedOn w:val="1393"/>
     <w:uiPriority w:val="99"/>
     <w:pPr>
       <w:pBdr/>
@@ -61905,9 +62042,9 @@
       </w:tcPr>
     </w:tblStylePr>
   </w:style>
-  <w:style w:type="table" w:styleId="1472">
+  <w:style w:type="table" w:styleId="1508">
     <w:name w:val="Bordered &amp; Lined - Accent 2"/>
-    <w:basedOn w:val="1357"/>
+    <w:basedOn w:val="1393"/>
     <w:uiPriority w:val="99"/>
     <w:pPr>
       <w:pBdr/>
@@ -62149,9 +62286,9 @@
       </w:tcPr>
     </w:tblStylePr>
   </w:style>
-  <w:style w:type="table" w:styleId="1473">
+  <w:style w:type="table" w:styleId="1509">
     <w:name w:val="Bordered &amp; Lined - Accent 3"/>
-    <w:basedOn w:val="1357"/>
+    <w:basedOn w:val="1393"/>
     <w:uiPriority w:val="99"/>
     <w:pPr>
       <w:pBdr/>
@@ -62393,9 +62530,9 @@
       </w:tcPr>
     </w:tblStylePr>
   </w:style>
-  <w:style w:type="table" w:styleId="1474">
+  <w:style w:type="table" w:styleId="1510">
     <w:name w:val="Bordered &amp; Lined - Accent 4"/>
-    <w:basedOn w:val="1357"/>
+    <w:basedOn w:val="1393"/>
     <w:uiPriority w:val="99"/>
     <w:pPr>
       <w:pBdr/>
@@ -62637,9 +62774,9 @@
       </w:tcPr>
     </w:tblStylePr>
   </w:style>
-  <w:style w:type="table" w:styleId="1475">
+  <w:style w:type="table" w:styleId="1511">
     <w:name w:val="Bordered &amp; Lined - Accent 5"/>
-    <w:basedOn w:val="1357"/>
+    <w:basedOn w:val="1393"/>
     <w:uiPriority w:val="99"/>
     <w:pPr>
       <w:pBdr/>
@@ -62881,9 +63018,9 @@
       </w:tcPr>
     </w:tblStylePr>
   </w:style>
-  <w:style w:type="table" w:styleId="1476">
+  <w:style w:type="table" w:styleId="1512">
     <w:name w:val="Bordered &amp; Lined - Accent 6"/>
-    <w:basedOn w:val="1357"/>
+    <w:basedOn w:val="1393"/>
     <w:uiPriority w:val="99"/>
     <w:pPr>
       <w:pBdr/>
@@ -63125,9 +63262,9 @@
       </w:tcPr>
     </w:tblStylePr>
   </w:style>
-  <w:style w:type="table" w:styleId="1477">
+  <w:style w:type="table" w:styleId="1513">
     <w:name w:val="Bordered"/>
-    <w:basedOn w:val="1357"/>
+    <w:basedOn w:val="1393"/>
     <w:uiPriority w:val="99"/>
     <w:pPr>
       <w:pBdr/>
@@ -63356,9 +63493,9 @@
       </w:tcPr>
     </w:tblStylePr>
   </w:style>
-  <w:style w:type="table" w:styleId="1478">
+  <w:style w:type="table" w:styleId="1514">
     <w:name w:val="Bordered - Accent 1"/>
-    <w:basedOn w:val="1357"/>
+    <w:basedOn w:val="1393"/>
     <w:uiPriority w:val="99"/>
     <w:pPr>
       <w:pBdr/>
@@ -63587,9 +63724,9 @@
       </w:tcPr>
     </w:tblStylePr>
   </w:style>
-  <w:style w:type="table" w:styleId="1479">
+  <w:style w:type="table" w:styleId="1515">
     <w:name w:val="Bordered - Accent 2"/>
-    <w:basedOn w:val="1357"/>
+    <w:basedOn w:val="1393"/>
     <w:uiPriority w:val="99"/>
     <w:pPr>
       <w:pBdr/>
@@ -63818,9 +63955,9 @@
       </w:tcPr>
     </w:tblStylePr>
   </w:style>
-  <w:style w:type="table" w:styleId="1480">
+  <w:style w:type="table" w:styleId="1516">
     <w:name w:val="Bordered - Accent 3"/>
-    <w:basedOn w:val="1357"/>
+    <w:basedOn w:val="1393"/>
     <w:uiPriority w:val="99"/>
     <w:pPr>
       <w:pBdr/>
@@ -64049,9 +64186,9 @@
       </w:tcPr>
     </w:tblStylePr>
   </w:style>
-  <w:style w:type="table" w:styleId="1481">
+  <w:style w:type="table" w:styleId="1517">
     <w:name w:val="Bordered - Accent 4"/>
-    <w:basedOn w:val="1357"/>
+    <w:basedOn w:val="1393"/>
     <w:uiPriority w:val="99"/>
     <w:pPr>
       <w:pBdr/>
@@ -64280,9 +64417,9 @@
       </w:tcPr>
     </w:tblStylePr>
   </w:style>
-  <w:style w:type="table" w:styleId="1482">
+  <w:style w:type="table" w:styleId="1518">
     <w:name w:val="Bordered - Accent 5"/>
-    <w:basedOn w:val="1357"/>
+    <w:basedOn w:val="1393"/>
     <w:uiPriority w:val="99"/>
     <w:pPr>
       <w:pBdr/>
@@ -64511,9 +64648,9 @@
       </w:tcPr>
     </w:tblStylePr>
   </w:style>
-  <w:style w:type="table" w:styleId="1483">
+  <w:style w:type="table" w:styleId="1519">
     <w:name w:val="Bordered - Accent 6"/>
-    <w:basedOn w:val="1357"/>
+    <w:basedOn w:val="1393"/>
     <w:uiPriority w:val="99"/>
     <w:pPr>
       <w:pBdr/>
@@ -64742,7 +64879,7 @@
       </w:tcPr>
     </w:tblStylePr>
   </w:style>
-  <w:style w:type="paragraph" w:styleId="1484" w:default="1">
+  <w:style w:type="paragraph" w:styleId="1520" w:default="1">
     <w:name w:val="Normal"/>
     <w:qFormat/>
     <w:pPr>
@@ -64751,11 +64888,11 @@
       <w:ind/>
     </w:pPr>
   </w:style>
-  <w:style w:type="paragraph" w:styleId="1485">
+  <w:style w:type="paragraph" w:styleId="1521">
     <w:name w:val="Heading 1"/>
-    <w:basedOn w:val="1484"/>
-    <w:next w:val="1484"/>
-    <w:link w:val="1496"/>
+    <w:basedOn w:val="1520"/>
+    <w:next w:val="1520"/>
+    <w:link w:val="1532"/>
     <w:uiPriority w:val="9"/>
     <w:qFormat/>
     <w:pPr>
@@ -64773,11 +64910,11 @@
       <w:szCs w:val="40"/>
     </w:rPr>
   </w:style>
-  <w:style w:type="paragraph" w:styleId="1486">
+  <w:style w:type="paragraph" w:styleId="1522">
     <w:name w:val="Heading 2"/>
-    <w:basedOn w:val="1484"/>
-    <w:next w:val="1484"/>
-    <w:link w:val="1497"/>
+    <w:basedOn w:val="1520"/>
+    <w:next w:val="1520"/>
+    <w:link w:val="1533"/>
     <w:uiPriority w:val="9"/>
     <w:unhideWhenUsed/>
     <w:qFormat/>
@@ -64796,11 +64933,11 @@
       <w:szCs w:val="32"/>
     </w:rPr>
   </w:style>
-  <w:style w:type="paragraph" w:styleId="1487">
+  <w:style w:type="paragraph" w:styleId="1523">
     <w:name w:val="Heading 3"/>
-    <w:basedOn w:val="1484"/>
-    <w:next w:val="1484"/>
-    <w:link w:val="1498"/>
+    <w:basedOn w:val="1520"/>
+    <w:next w:val="1520"/>
+    <w:link w:val="1534"/>
     <w:uiPriority w:val="9"/>
     <w:unhideWhenUsed/>
     <w:qFormat/>
@@ -64819,11 +64956,11 @@
       <w:szCs w:val="28"/>
     </w:rPr>
   </w:style>
-  <w:style w:type="paragraph" w:styleId="1488">
+  <w:style w:type="paragraph" w:styleId="1524">
     <w:name w:val="Heading 4"/>
-    <w:basedOn w:val="1484"/>
-    <w:next w:val="1484"/>
-    <w:link w:val="1499"/>
+    <w:basedOn w:val="1520"/>
+    <w:next w:val="1520"/>
+    <w:link w:val="1535"/>
     <w:uiPriority w:val="9"/>
     <w:unhideWhenUsed/>
     <w:qFormat/>
@@ -64842,11 +64979,11 @@
       <w:color w:val="0f4761" w:themeColor="accent1" w:themeShade="BF"/>
     </w:rPr>
   </w:style>
-  <w:style w:type="paragraph" w:styleId="1489">
+  <w:style w:type="paragraph" w:styleId="1525">
     <w:name w:val="Heading 5"/>
-    <w:basedOn w:val="1484"/>
-    <w:next w:val="1484"/>
-    <w:link w:val="1500"/>
+    <w:basedOn w:val="1520"/>
+    <w:next w:val="1520"/>
+    <w:link w:val="1536"/>
     <w:uiPriority w:val="9"/>
     <w:unhideWhenUsed/>
     <w:qFormat/>
@@ -64863,11 +65000,11 @@
       <w:color w:val="0f4761" w:themeColor="accent1" w:themeShade="BF"/>
     </w:rPr>
   </w:style>
-  <w:style w:type="paragraph" w:styleId="1490">
+  <w:style w:type="paragraph" w:styleId="1526">
     <w:name w:val="Heading 6"/>
-    <w:basedOn w:val="1484"/>
-    <w:next w:val="1484"/>
-    <w:link w:val="1501"/>
+    <w:basedOn w:val="1520"/>
+    <w:next w:val="1520"/>
+    <w:link w:val="1537"/>
     <w:uiPriority w:val="9"/>
     <w:unhideWhenUsed/>
     <w:qFormat/>
@@ -64886,11 +65023,11 @@
       <w:color w:val="595959" w:themeColor="text1" w:themeTint="A6"/>
     </w:rPr>
   </w:style>
-  <w:style w:type="paragraph" w:styleId="1491">
+  <w:style w:type="paragraph" w:styleId="1527">
     <w:name w:val="Heading 7"/>
-    <w:basedOn w:val="1484"/>
-    <w:next w:val="1484"/>
-    <w:link w:val="1502"/>
+    <w:basedOn w:val="1520"/>
+    <w:next w:val="1520"/>
+    <w:link w:val="1538"/>
     <w:uiPriority w:val="9"/>
     <w:unhideWhenUsed/>
     <w:qFormat/>
@@ -64907,11 +65044,11 @@
       <w:color w:val="595959" w:themeColor="text1" w:themeTint="A6"/>
     </w:rPr>
   </w:style>
-  <w:style w:type="paragraph" w:styleId="1492">
+  <w:style w:type="paragraph" w:styleId="1528">
     <w:name w:val="Heading 8"/>
-    <w:basedOn w:val="1484"/>
-    <w:next w:val="1484"/>
-    <w:link w:val="1503"/>
+    <w:basedOn w:val="1520"/>
+    <w:next w:val="1520"/>
+    <w:link w:val="1539"/>
     <w:uiPriority w:val="9"/>
     <w:unhideWhenUsed/>
     <w:qFormat/>
@@ -64930,11 +65067,11 @@
       <w:color w:val="272727" w:themeColor="text1" w:themeTint="D8"/>
     </w:rPr>
   </w:style>
-  <w:style w:type="paragraph" w:styleId="1493">
+  <w:style w:type="paragraph" w:styleId="1529">
     <w:name w:val="Heading 9"/>
-    <w:basedOn w:val="1484"/>
-    <w:next w:val="1484"/>
-    <w:link w:val="1504"/>
+    <w:basedOn w:val="1520"/>
+    <w:next w:val="1520"/>
+    <w:link w:val="1540"/>
     <w:uiPriority w:val="9"/>
     <w:unhideWhenUsed/>
     <w:qFormat/>
@@ -64953,7 +65090,7 @@
       <w:color w:val="272727" w:themeColor="text1" w:themeTint="D8"/>
     </w:rPr>
   </w:style>
-  <w:style w:type="character" w:styleId="1494" w:default="1">
+  <w:style w:type="character" w:styleId="1530" w:default="1">
     <w:name w:val="Default Paragraph Font"/>
     <w:uiPriority w:val="1"/>
     <w:semiHidden/>
@@ -64964,7 +65101,7 @@
       <w:ind/>
     </w:pPr>
   </w:style>
-  <w:style w:type="numbering" w:styleId="1495" w:default="1">
+  <w:style w:type="numbering" w:styleId="1531" w:default="1">
     <w:name w:val="No List"/>
     <w:uiPriority w:val="99"/>
     <w:semiHidden/>
@@ -64975,10 +65112,10 @@
       <w:ind/>
     </w:pPr>
   </w:style>
-  <w:style w:type="character" w:styleId="1496">
+  <w:style w:type="character" w:styleId="1532">
     <w:name w:val="Heading 1 Char"/>
-    <w:basedOn w:val="1494"/>
-    <w:link w:val="1485"/>
+    <w:basedOn w:val="1530"/>
+    <w:link w:val="1521"/>
     <w:uiPriority w:val="9"/>
     <w:pPr>
       <w:pBdr/>
@@ -64992,10 +65129,10 @@
       <w:szCs w:val="40"/>
     </w:rPr>
   </w:style>
-  <w:style w:type="character" w:styleId="1497">
+  <w:style w:type="character" w:styleId="1533">
     <w:name w:val="Heading 2 Char"/>
-    <w:basedOn w:val="1494"/>
-    <w:link w:val="1486"/>
+    <w:basedOn w:val="1530"/>
+    <w:link w:val="1522"/>
     <w:uiPriority w:val="9"/>
     <w:pPr>
       <w:pBdr/>
@@ -65009,10 +65146,10 @@
       <w:szCs w:val="32"/>
     </w:rPr>
   </w:style>
-  <w:style w:type="character" w:styleId="1498">
+  <w:style w:type="character" w:styleId="1534">
     <w:name w:val="Heading 3 Char"/>
-    <w:basedOn w:val="1494"/>
-    <w:link w:val="1487"/>
+    <w:basedOn w:val="1530"/>
+    <w:link w:val="1523"/>
     <w:uiPriority w:val="9"/>
     <w:pPr>
       <w:pBdr/>
@@ -65026,10 +65163,10 @@
       <w:szCs w:val="28"/>
     </w:rPr>
   </w:style>
-  <w:style w:type="character" w:styleId="1499">
+  <w:style w:type="character" w:styleId="1535">
     <w:name w:val="Heading 4 Char"/>
-    <w:basedOn w:val="1494"/>
-    <w:link w:val="1488"/>
+    <w:basedOn w:val="1530"/>
+    <w:link w:val="1524"/>
     <w:uiPriority w:val="9"/>
     <w:pPr>
       <w:pBdr/>
@@ -65043,10 +65180,10 @@
       <w:color w:val="0f4761" w:themeColor="accent1" w:themeShade="BF"/>
     </w:rPr>
   </w:style>
-  <w:style w:type="character" w:styleId="1500">
+  <w:style w:type="character" w:styleId="1536">
     <w:name w:val="Heading 5 Char"/>
-    <w:basedOn w:val="1494"/>
-    <w:link w:val="1489"/>
+    <w:basedOn w:val="1530"/>
+    <w:link w:val="1525"/>
     <w:uiPriority w:val="9"/>
     <w:pPr>
       <w:pBdr/>
@@ -65058,10 +65195,10 @@
       <w:color w:val="0f4761" w:themeColor="accent1" w:themeShade="BF"/>
     </w:rPr>
   </w:style>
-  <w:style w:type="character" w:styleId="1501">
+  <w:style w:type="character" w:styleId="1537">
     <w:name w:val="Heading 6 Char"/>
-    <w:basedOn w:val="1494"/>
-    <w:link w:val="1490"/>
+    <w:basedOn w:val="1530"/>
+    <w:link w:val="1526"/>
     <w:uiPriority w:val="9"/>
     <w:pPr>
       <w:pBdr/>
@@ -65075,10 +65212,10 @@
       <w:color w:val="595959" w:themeColor="text1" w:themeTint="A6"/>
     </w:rPr>
   </w:style>
-  <w:style w:type="character" w:styleId="1502">
+  <w:style w:type="character" w:styleId="1538">
     <w:name w:val="Heading 7 Char"/>
-    <w:basedOn w:val="1494"/>
-    <w:link w:val="1491"/>
+    <w:basedOn w:val="1530"/>
+    <w:link w:val="1527"/>
     <w:uiPriority w:val="9"/>
     <w:pPr>
       <w:pBdr/>
@@ -65090,10 +65227,10 @@
       <w:color w:val="595959" w:themeColor="text1" w:themeTint="A6"/>
     </w:rPr>
   </w:style>
-  <w:style w:type="character" w:styleId="1503">
+  <w:style w:type="character" w:styleId="1539">
     <w:name w:val="Heading 8 Char"/>
-    <w:basedOn w:val="1494"/>
-    <w:link w:val="1492"/>
+    <w:basedOn w:val="1530"/>
+    <w:link w:val="1528"/>
     <w:uiPriority w:val="9"/>
     <w:pPr>
       <w:pBdr/>
@@ -65107,10 +65244,10 @@
       <w:color w:val="272727" w:themeColor="text1" w:themeTint="D8"/>
     </w:rPr>
   </w:style>
-  <w:style w:type="character" w:styleId="1504">
+  <w:style w:type="character" w:styleId="1540">
     <w:name w:val="Heading 9 Char"/>
-    <w:basedOn w:val="1494"/>
-    <w:link w:val="1493"/>
+    <w:basedOn w:val="1530"/>
+    <w:link w:val="1529"/>
     <w:uiPriority w:val="9"/>
     <w:pPr>
       <w:pBdr/>
@@ -65124,11 +65261,11 @@
       <w:color w:val="272727" w:themeColor="text1" w:themeTint="D8"/>
     </w:rPr>
   </w:style>
-  <w:style w:type="paragraph" w:styleId="1505">
+  <w:style w:type="paragraph" w:styleId="1541">
     <w:name w:val="Title"/>
-    <w:basedOn w:val="1484"/>
-    <w:next w:val="1484"/>
-    <w:link w:val="1506"/>
+    <w:basedOn w:val="1520"/>
+    <w:next w:val="1520"/>
+    <w:link w:val="1542"/>
     <w:uiPriority w:val="10"/>
     <w:qFormat/>
     <w:pPr>
@@ -65144,10 +65281,10 @@
       <w:szCs w:val="56"/>
     </w:rPr>
   </w:style>
-  <w:style w:type="character" w:styleId="1506">
+  <w:style w:type="character" w:styleId="1542">
     <w:name w:val="Title Char"/>
-    <w:basedOn w:val="1494"/>
-    <w:link w:val="1505"/>
+    <w:basedOn w:val="1530"/>
+    <w:link w:val="1541"/>
     <w:uiPriority w:val="10"/>
     <w:pPr>
       <w:pBdr/>
@@ -65161,11 +65298,11 @@
       <w:szCs w:val="56"/>
     </w:rPr>
   </w:style>
-  <w:style w:type="paragraph" w:styleId="1507">
+  <w:style w:type="paragraph" w:styleId="1543">
     <w:name w:val="Subtitle"/>
-    <w:basedOn w:val="1484"/>
-    <w:next w:val="1484"/>
-    <w:link w:val="1508"/>
+    <w:basedOn w:val="1520"/>
+    <w:next w:val="1520"/>
+    <w:link w:val="1544"/>
     <w:uiPriority w:val="11"/>
     <w:qFormat/>
     <w:pPr>
@@ -65183,10 +65320,10 @@
       <w:szCs w:val="28"/>
     </w:rPr>
   </w:style>
-  <w:style w:type="character" w:styleId="1508">
+  <w:style w:type="character" w:styleId="1544">
     <w:name w:val="Subtitle Char"/>
-    <w:basedOn w:val="1494"/>
-    <w:link w:val="1507"/>
+    <w:basedOn w:val="1530"/>
+    <w:link w:val="1543"/>
     <w:uiPriority w:val="11"/>
     <w:pPr>
       <w:pBdr/>
@@ -65200,11 +65337,11 @@
       <w:szCs w:val="28"/>
     </w:rPr>
   </w:style>
-  <w:style w:type="paragraph" w:styleId="1509">
+  <w:style w:type="paragraph" w:styleId="1545">
     <w:name w:val="Quote"/>
-    <w:basedOn w:val="1484"/>
-    <w:next w:val="1484"/>
-    <w:link w:val="1510"/>
+    <w:basedOn w:val="1520"/>
+    <w:next w:val="1520"/>
+    <w:link w:val="1546"/>
     <w:uiPriority w:val="29"/>
     <w:qFormat/>
     <w:pPr>
@@ -65219,10 +65356,10 @@
       <w:color w:val="404040" w:themeColor="text1" w:themeTint="BF"/>
     </w:rPr>
   </w:style>
-  <w:style w:type="character" w:styleId="1510">
+  <w:style w:type="character" w:styleId="1546">
     <w:name w:val="Quote Char"/>
-    <w:basedOn w:val="1494"/>
-    <w:link w:val="1509"/>
+    <w:basedOn w:val="1530"/>
+    <w:link w:val="1545"/>
     <w:uiPriority w:val="29"/>
     <w:pPr>
       <w:pBdr/>
@@ -65235,9 +65372,9 @@
       <w:color w:val="404040" w:themeColor="text1" w:themeTint="BF"/>
     </w:rPr>
   </w:style>
-  <w:style w:type="paragraph" w:styleId="1511">
+  <w:style w:type="paragraph" w:styleId="1547">
     <w:name w:val="List Paragraph"/>
-    <w:basedOn w:val="1484"/>
+    <w:basedOn w:val="1520"/>
     <w:uiPriority w:val="34"/>
     <w:qFormat/>
     <w:pPr>
@@ -65247,9 +65384,9 @@
       <w:contextualSpacing w:val="true"/>
     </w:pPr>
   </w:style>
-  <w:style w:type="character" w:styleId="1512">
+  <w:style w:type="character" w:styleId="1548">
     <w:name w:val="Intense Emphasis"/>
-    <w:basedOn w:val="1494"/>
+    <w:basedOn w:val="1530"/>
     <w:uiPriority w:val="21"/>
     <w:qFormat/>
     <w:pPr>
@@ -65263,11 +65400,11 @@
       <w:color w:val="0f4761" w:themeColor="accent1" w:themeShade="BF"/>
     </w:rPr>
   </w:style>
-  <w:style w:type="paragraph" w:styleId="1513">
+  <w:style w:type="paragraph" w:styleId="1549">
     <w:name w:val="Intense Quote"/>
-    <w:basedOn w:val="1484"/>
-    <w:next w:val="1484"/>
-    <w:link w:val="1514"/>
+    <w:basedOn w:val="1520"/>
+    <w:next w:val="1520"/>
+    <w:link w:val="1550"/>
     <w:uiPriority w:val="30"/>
     <w:qFormat/>
     <w:pPr>
@@ -65285,10 +65422,10 @@
       <w:color w:val="0f4761" w:themeColor="accent1" w:themeShade="BF"/>
     </w:rPr>
   </w:style>
-  <w:style w:type="character" w:styleId="1514">
+  <w:style w:type="character" w:styleId="1550">
     <w:name w:val="Intense Quote Char"/>
-    <w:basedOn w:val="1494"/>
-    <w:link w:val="1513"/>
+    <w:basedOn w:val="1530"/>
+    <w:link w:val="1549"/>
     <w:uiPriority w:val="30"/>
     <w:pPr>
       <w:pBdr/>
@@ -65301,9 +65438,9 @@
       <w:color w:val="0f4761" w:themeColor="accent1" w:themeShade="BF"/>
     </w:rPr>
   </w:style>
-  <w:style w:type="character" w:styleId="1515">
+  <w:style w:type="character" w:styleId="1551">
     <w:name w:val="Intense Reference"/>
-    <w:basedOn w:val="1494"/>
+    <w:basedOn w:val="1530"/>
     <w:uiPriority w:val="32"/>
     <w:qFormat/>
     <w:pPr>
@@ -65319,9 +65456,9 @@
       <w:spacing w:val="5"/>
     </w:rPr>
   </w:style>
-  <w:style w:type="paragraph" w:styleId="1516">
+  <w:style w:type="paragraph" w:styleId="1552">
     <w:name w:val="No Spacing"/>
-    <w:basedOn w:val="1484"/>
+    <w:basedOn w:val="1520"/>
     <w:uiPriority w:val="1"/>
     <w:qFormat/>
     <w:pPr>
@@ -65330,9 +65467,9 @@
       <w:ind/>
     </w:pPr>
   </w:style>
-  <w:style w:type="character" w:styleId="1517">
+  <w:style w:type="character" w:styleId="1553">
     <w:name w:val="Subtle Emphasis"/>
-    <w:basedOn w:val="1494"/>
+    <w:basedOn w:val="1530"/>
     <w:uiPriority w:val="19"/>
     <w:qFormat/>
     <w:pPr>
@@ -65346,9 +65483,9 @@
       <w:color w:val="404040" w:themeColor="text1" w:themeTint="BF"/>
     </w:rPr>
   </w:style>
-  <w:style w:type="character" w:styleId="1518">
+  <w:style w:type="character" w:styleId="1554">
     <w:name w:val="Emphasis"/>
-    <w:basedOn w:val="1494"/>
+    <w:basedOn w:val="1530"/>
     <w:uiPriority w:val="20"/>
     <w:qFormat/>
     <w:pPr>
@@ -65361,9 +65498,9 @@
       <w:iCs/>
     </w:rPr>
   </w:style>
-  <w:style w:type="character" w:styleId="1519">
+  <w:style w:type="character" w:styleId="1555">
     <w:name w:val="Strong"/>
-    <w:basedOn w:val="1494"/>
+    <w:basedOn w:val="1530"/>
     <w:uiPriority w:val="22"/>
     <w:qFormat/>
     <w:pPr>
@@ -65376,9 +65513,9 @@
       <w:bCs/>
     </w:rPr>
   </w:style>
-  <w:style w:type="character" w:styleId="1520">
+  <w:style w:type="character" w:styleId="1556">
     <w:name w:val="Subtle Reference"/>
-    <w:basedOn w:val="1494"/>
+    <w:basedOn w:val="1530"/>
     <w:uiPriority w:val="31"/>
     <w:qFormat/>
     <w:pPr>
@@ -65391,9 +65528,9 @@
       <w:color w:val="5a5a5a" w:themeColor="text1" w:themeTint="A5"/>
     </w:rPr>
   </w:style>
-  <w:style w:type="character" w:styleId="1521">
+  <w:style w:type="character" w:styleId="1557">
     <w:name w:val="Book Title"/>
-    <w:basedOn w:val="1494"/>
+    <w:basedOn w:val="1530"/>
     <w:uiPriority w:val="33"/>
     <w:qFormat/>
     <w:pPr>
@@ -65409,10 +65546,10 @@
       <w:spacing w:val="5"/>
     </w:rPr>
   </w:style>
-  <w:style w:type="paragraph" w:styleId="1522">
+  <w:style w:type="paragraph" w:styleId="1558">
     <w:name w:val="Header"/>
-    <w:basedOn w:val="1484"/>
-    <w:link w:val="1523"/>
+    <w:basedOn w:val="1520"/>
+    <w:link w:val="1559"/>
     <w:uiPriority w:val="99"/>
     <w:unhideWhenUsed/>
     <w:pPr>
@@ -65425,10 +65562,10 @@
       <w:ind/>
     </w:pPr>
   </w:style>
-  <w:style w:type="character" w:styleId="1523">
+  <w:style w:type="character" w:styleId="1559">
     <w:name w:val="Header Char"/>
-    <w:basedOn w:val="1494"/>
-    <w:link w:val="1522"/>
+    <w:basedOn w:val="1530"/>
+    <w:link w:val="1558"/>
     <w:uiPriority w:val="99"/>
     <w:pPr>
       <w:pBdr/>
@@ -65436,10 +65573,10 @@
       <w:ind/>
     </w:pPr>
   </w:style>
-  <w:style w:type="paragraph" w:styleId="1524">
+  <w:style w:type="paragraph" w:styleId="1560">
     <w:name w:val="Footer"/>
-    <w:basedOn w:val="1484"/>
-    <w:link w:val="1525"/>
+    <w:basedOn w:val="1520"/>
+    <w:link w:val="1561"/>
     <w:uiPriority w:val="99"/>
     <w:unhideWhenUsed/>
     <w:pPr>
@@ -65452,10 +65589,10 @@
       <w:ind/>
     </w:pPr>
   </w:style>
-  <w:style w:type="character" w:styleId="1525">
+  <w:style w:type="character" w:styleId="1561">
     <w:name w:val="Footer Char"/>
-    <w:basedOn w:val="1494"/>
-    <w:link w:val="1524"/>
+    <w:basedOn w:val="1530"/>
+    <w:link w:val="1560"/>
     <w:uiPriority w:val="99"/>
     <w:pPr>
       <w:pBdr/>
@@ -65463,10 +65600,10 @@
       <w:ind/>
     </w:pPr>
   </w:style>
-  <w:style w:type="paragraph" w:styleId="1526">
+  <w:style w:type="paragraph" w:styleId="1562">
     <w:name w:val="Caption"/>
-    <w:basedOn w:val="1484"/>
-    <w:next w:val="1484"/>
+    <w:basedOn w:val="1520"/>
+    <w:next w:val="1520"/>
     <w:uiPriority w:val="35"/>
     <w:unhideWhenUsed/>
     <w:qFormat/>
@@ -65483,10 +65620,10 @@
       <w:szCs w:val="18"/>
     </w:rPr>
   </w:style>
-  <w:style w:type="paragraph" w:styleId="1527">
+  <w:style w:type="paragraph" w:styleId="1563">
     <w:name w:val="footnote text"/>
-    <w:basedOn w:val="1484"/>
-    <w:link w:val="1528"/>
+    <w:basedOn w:val="1520"/>
+    <w:link w:val="1564"/>
     <w:uiPriority w:val="99"/>
     <w:semiHidden/>
     <w:unhideWhenUsed/>
@@ -65500,10 +65637,10 @@
       <w:szCs w:val="20"/>
     </w:rPr>
   </w:style>
-  <w:style w:type="character" w:styleId="1528">
+  <w:style w:type="character" w:styleId="1564">
     <w:name w:val="Footnote Text Char"/>
-    <w:basedOn w:val="1494"/>
-    <w:link w:val="1527"/>
+    <w:basedOn w:val="1530"/>
+    <w:link w:val="1563"/>
     <w:uiPriority w:val="99"/>
     <w:semiHidden/>
     <w:pPr>
@@ -65516,9 +65653,9 @@
       <w:szCs w:val="20"/>
     </w:rPr>
   </w:style>
-  <w:style w:type="character" w:styleId="1529">
+  <w:style w:type="character" w:styleId="1565">
     <w:name w:val="footnote reference"/>
-    <w:basedOn w:val="1494"/>
+    <w:basedOn w:val="1530"/>
     <w:uiPriority w:val="99"/>
     <w:semiHidden/>
     <w:unhideWhenUsed/>
@@ -65531,10 +65668,10 @@
       <w:vertAlign w:val="superscript"/>
     </w:rPr>
   </w:style>
-  <w:style w:type="paragraph" w:styleId="1530">
+  <w:style w:type="paragraph" w:styleId="1566">
     <w:name w:val="endnote text"/>
-    <w:basedOn w:val="1484"/>
-    <w:link w:val="1531"/>
+    <w:basedOn w:val="1520"/>
+    <w:link w:val="1567"/>
     <w:uiPriority w:val="99"/>
     <w:semiHidden/>
     <w:unhideWhenUsed/>
@@ -65548,10 +65685,10 @@
       <w:szCs w:val="20"/>
     </w:rPr>
   </w:style>
-  <w:style w:type="character" w:styleId="1531">
+  <w:style w:type="character" w:styleId="1567">
     <w:name w:val="Endnote Text Char"/>
-    <w:basedOn w:val="1494"/>
-    <w:link w:val="1530"/>
+    <w:basedOn w:val="1530"/>
+    <w:link w:val="1566"/>
     <w:uiPriority w:val="99"/>
     <w:semiHidden/>
     <w:pPr>
@@ -65564,9 +65701,9 @@
       <w:szCs w:val="20"/>
     </w:rPr>
   </w:style>
-  <w:style w:type="character" w:styleId="1532">
+  <w:style w:type="character" w:styleId="1568">
     <w:name w:val="endnote reference"/>
-    <w:basedOn w:val="1494"/>
+    <w:basedOn w:val="1530"/>
     <w:uiPriority w:val="99"/>
     <w:semiHidden/>
     <w:unhideWhenUsed/>
@@ -65579,9 +65716,9 @@
       <w:vertAlign w:val="superscript"/>
     </w:rPr>
   </w:style>
-  <w:style w:type="character" w:styleId="1533">
+  <w:style w:type="character" w:styleId="1569">
     <w:name w:val="Hyperlink"/>
-    <w:basedOn w:val="1494"/>
+    <w:basedOn w:val="1530"/>
     <w:uiPriority w:val="99"/>
     <w:unhideWhenUsed/>
     <w:pPr>
@@ -65594,9 +65731,9 @@
       <w:u w:val="single"/>
     </w:rPr>
   </w:style>
-  <w:style w:type="character" w:styleId="1534">
+  <w:style w:type="character" w:styleId="1570">
     <w:name w:val="FollowedHyperlink"/>
-    <w:basedOn w:val="1494"/>
+    <w:basedOn w:val="1530"/>
     <w:uiPriority w:val="99"/>
     <w:semiHidden/>
     <w:unhideWhenUsed/>
@@ -65610,10 +65747,10 @@
       <w:u w:val="single"/>
     </w:rPr>
   </w:style>
-  <w:style w:type="paragraph" w:styleId="1535">
+  <w:style w:type="paragraph" w:styleId="1571">
     <w:name w:val="toc 1"/>
-    <w:basedOn w:val="1484"/>
-    <w:next w:val="1484"/>
+    <w:basedOn w:val="1520"/>
+    <w:next w:val="1520"/>
     <w:uiPriority w:val="39"/>
     <w:unhideWhenUsed/>
     <w:pPr>
@@ -65622,10 +65759,10 @@
       <w:ind/>
     </w:pPr>
   </w:style>
-  <w:style w:type="paragraph" w:styleId="1536">
+  <w:style w:type="paragraph" w:styleId="1572">
     <w:name w:val="toc 2"/>
-    <w:basedOn w:val="1484"/>
-    <w:next w:val="1484"/>
+    <w:basedOn w:val="1520"/>
+    <w:next w:val="1520"/>
     <w:uiPriority w:val="39"/>
     <w:unhideWhenUsed/>
     <w:pPr>
@@ -65634,10 +65771,10 @@
       <w:ind w:left="220"/>
     </w:pPr>
   </w:style>
-  <w:style w:type="paragraph" w:styleId="1537">
+  <w:style w:type="paragraph" w:styleId="1573">
     <w:name w:val="toc 3"/>
-    <w:basedOn w:val="1484"/>
-    <w:next w:val="1484"/>
+    <w:basedOn w:val="1520"/>
+    <w:next w:val="1520"/>
     <w:uiPriority w:val="39"/>
     <w:unhideWhenUsed/>
     <w:pPr>
@@ -65646,10 +65783,10 @@
       <w:ind w:left="440"/>
     </w:pPr>
   </w:style>
-  <w:style w:type="paragraph" w:styleId="1538">
+  <w:style w:type="paragraph" w:styleId="1574">
     <w:name w:val="toc 4"/>
-    <w:basedOn w:val="1484"/>
-    <w:next w:val="1484"/>
+    <w:basedOn w:val="1520"/>
+    <w:next w:val="1520"/>
     <w:uiPriority w:val="39"/>
     <w:unhideWhenUsed/>
     <w:pPr>
@@ -65658,10 +65795,10 @@
       <w:ind w:left="660"/>
     </w:pPr>
   </w:style>
-  <w:style w:type="paragraph" w:styleId="1539">
+  <w:style w:type="paragraph" w:styleId="1575">
     <w:name w:val="toc 5"/>
-    <w:basedOn w:val="1484"/>
-    <w:next w:val="1484"/>
+    <w:basedOn w:val="1520"/>
+    <w:next w:val="1520"/>
     <w:uiPriority w:val="39"/>
     <w:unhideWhenUsed/>
     <w:pPr>
@@ -65670,10 +65807,10 @@
       <w:ind w:left="880"/>
     </w:pPr>
   </w:style>
-  <w:style w:type="paragraph" w:styleId="1540">
+  <w:style w:type="paragraph" w:styleId="1576">
     <w:name w:val="toc 6"/>
-    <w:basedOn w:val="1484"/>
-    <w:next w:val="1484"/>
+    <w:basedOn w:val="1520"/>
+    <w:next w:val="1520"/>
     <w:uiPriority w:val="39"/>
     <w:unhideWhenUsed/>
     <w:pPr>
@@ -65682,10 +65819,10 @@
       <w:ind w:left="1100"/>
     </w:pPr>
   </w:style>
-  <w:style w:type="paragraph" w:styleId="1541">
+  <w:style w:type="paragraph" w:styleId="1577">
     <w:name w:val="toc 7"/>
-    <w:basedOn w:val="1484"/>
-    <w:next w:val="1484"/>
+    <w:basedOn w:val="1520"/>
+    <w:next w:val="1520"/>
     <w:uiPriority w:val="39"/>
     <w:unhideWhenUsed/>
     <w:pPr>
@@ -65694,10 +65831,10 @@
       <w:ind w:left="1320"/>
     </w:pPr>
   </w:style>
-  <w:style w:type="paragraph" w:styleId="1542">
+  <w:style w:type="paragraph" w:styleId="1578">
     <w:name w:val="toc 8"/>
-    <w:basedOn w:val="1484"/>
-    <w:next w:val="1484"/>
+    <w:basedOn w:val="1520"/>
+    <w:next w:val="1520"/>
     <w:uiPriority w:val="39"/>
     <w:unhideWhenUsed/>
     <w:pPr>
@@ -65706,10 +65843,10 @@
       <w:ind w:left="1540"/>
     </w:pPr>
   </w:style>
-  <w:style w:type="paragraph" w:styleId="1543">
+  <w:style w:type="paragraph" w:styleId="1579">
     <w:name w:val="toc 9"/>
-    <w:basedOn w:val="1484"/>
-    <w:next w:val="1484"/>
+    <w:basedOn w:val="1520"/>
+    <w:next w:val="1520"/>
     <w:uiPriority w:val="39"/>
     <w:unhideWhenUsed/>
     <w:pPr>
@@ -65718,9 +65855,9 @@
       <w:ind w:left="1760"/>
     </w:pPr>
   </w:style>
-  <w:style w:type="character" w:styleId="1544">
+  <w:style w:type="character" w:styleId="1580">
     <w:name w:val="Placeholder Text"/>
-    <w:basedOn w:val="1494"/>
+    <w:basedOn w:val="1530"/>
     <w:uiPriority w:val="99"/>
     <w:semiHidden/>
     <w:pPr>
@@ -65732,7 +65869,7 @@
       <w:color w:val="666666"/>
     </w:rPr>
   </w:style>
-  <w:style w:type="paragraph" w:styleId="1545">
+  <w:style w:type="paragraph" w:styleId="1581">
     <w:name w:val="TOC Heading"/>
     <w:uiPriority w:val="39"/>
     <w:unhideWhenUsed/>
@@ -65742,10 +65879,10 @@
       <w:ind/>
     </w:pPr>
   </w:style>
-  <w:style w:type="paragraph" w:styleId="1546">
+  <w:style w:type="paragraph" w:styleId="1582">
     <w:name w:val="table of figures"/>
-    <w:basedOn w:val="1484"/>
-    <w:next w:val="1484"/>
+    <w:basedOn w:val="1520"/>
+    <w:next w:val="1520"/>
     <w:uiPriority w:val="99"/>
     <w:unhideWhenUsed/>
     <w:pPr>

</xml_diff>